<commit_message>
Homework #1 - completed code and answers
</commit_message>
<xml_diff>
--- a/Homework #1/Homework #1.docx
+++ b/Homework #1/Homework #1.docx
@@ -21,6 +21,26 @@
         </w:rPr>
         <w:t xml:space="preserve">: </w:t>
       </w:r>
+      <w:r>
+        <w:rPr>
+          <w:rFonts w:ascii="Times New Roman" w:hAnsi="Times New Roman" w:cs="Times New Roman"/>
+        </w:rPr>
+        <w:t xml:space="preserve">Md Allama </w:t>
+      </w:r>
+      <w:proofErr w:type="spellStart"/>
+      <w:r>
+        <w:rPr>
+          <w:rFonts w:ascii="Times New Roman" w:hAnsi="Times New Roman" w:cs="Times New Roman"/>
+        </w:rPr>
+        <w:t>Ikbal</w:t>
+      </w:r>
+      <w:proofErr w:type="spellEnd"/>
+      <w:r>
+        <w:rPr>
+          <w:rFonts w:ascii="Times New Roman" w:hAnsi="Times New Roman" w:cs="Times New Roman"/>
+        </w:rPr>
+        <w:t xml:space="preserve"> Sijan</w:t>
+      </w:r>
     </w:p>
     <w:p>
       <w:pPr>
@@ -58,11 +78,19 @@
           <w:rFonts w:ascii="Cambria" w:hAnsi="Cambria" w:cs="Times New Roman"/>
         </w:rPr>
       </w:pPr>
+      <w:proofErr w:type="spellStart"/>
       <w:r>
         <w:rPr>
           <w:rFonts w:ascii="Cambria" w:hAnsi="Cambria" w:cs="Times New Roman"/>
         </w:rPr>
-        <w:t>Psyc 741</w:t>
+        <w:t>Psyc</w:t>
+      </w:r>
+      <w:proofErr w:type="spellEnd"/>
+      <w:r>
+        <w:rPr>
+          <w:rFonts w:ascii="Cambria" w:hAnsi="Cambria" w:cs="Times New Roman"/>
+        </w:rPr>
+        <w:t xml:space="preserve"> 741</w:t>
       </w:r>
       <w:r>
         <w:rPr>
@@ -407,13 +435,27 @@
         <w:rPr>
           <w:rFonts w:ascii="Times New Roman" w:hAnsi="Times New Roman" w:cs="Times New Roman"/>
         </w:rPr>
-        <w:t xml:space="preserve"> a </w:t>
-      </w:r>
-      <w:r>
-        <w:rPr>
-          <w:rFonts w:ascii="Times New Roman" w:hAnsi="Times New Roman" w:cs="Times New Roman"/>
-        </w:rPr>
-        <w:t xml:space="preserve">.R </w:t>
+        <w:t xml:space="preserve"> </w:t>
+      </w:r>
+      <w:proofErr w:type="gramStart"/>
+      <w:r>
+        <w:rPr>
+          <w:rFonts w:ascii="Times New Roman" w:hAnsi="Times New Roman" w:cs="Times New Roman"/>
+        </w:rPr>
+        <w:t xml:space="preserve">a </w:t>
+      </w:r>
+      <w:r>
+        <w:rPr>
+          <w:rFonts w:ascii="Times New Roman" w:hAnsi="Times New Roman" w:cs="Times New Roman"/>
+        </w:rPr>
+        <w:t>.R</w:t>
+      </w:r>
+      <w:proofErr w:type="gramEnd"/>
+      <w:r>
+        <w:rPr>
+          <w:rFonts w:ascii="Times New Roman" w:hAnsi="Times New Roman" w:cs="Times New Roman"/>
+        </w:rPr>
+        <w:t xml:space="preserve"> </w:t>
       </w:r>
       <w:r>
         <w:rPr>
@@ -506,6 +548,7 @@
         </w:rPr>
         <w:t xml:space="preserve">the </w:t>
       </w:r>
+      <w:proofErr w:type="spellStart"/>
       <w:r>
         <w:rPr>
           <w:rFonts w:ascii="Times New Roman" w:hAnsi="Times New Roman" w:cs="Times New Roman"/>
@@ -514,6 +557,7 @@
         </w:rPr>
         <w:t>satisfaction.sav</w:t>
       </w:r>
+      <w:proofErr w:type="spellEnd"/>
       <w:r>
         <w:rPr>
           <w:rFonts w:ascii="Times New Roman" w:hAnsi="Times New Roman" w:cs="Times New Roman"/>
@@ -622,12 +666,14 @@
         </w:rPr>
         <w:t>item quality satisfaction, and overall shopping satisfaction). A scale satisfaction variable was then created by taking the mean of all these satisfaction items (</w:t>
       </w:r>
+      <w:proofErr w:type="spellStart"/>
       <w:r>
         <w:rPr>
           <w:rFonts w:ascii="Times New Roman" w:hAnsi="Times New Roman" w:cs="Times New Roman"/>
         </w:rPr>
         <w:t>satisfaction_mean</w:t>
       </w:r>
+      <w:proofErr w:type="spellEnd"/>
       <w:r>
         <w:rPr>
           <w:rFonts w:ascii="Times New Roman" w:hAnsi="Times New Roman" w:cs="Times New Roman"/>
@@ -801,6 +847,122 @@
     <w:p>
       <w:pPr>
         <w:pStyle w:val="ListParagraph"/>
+        <w:ind w:left="360"/>
+        <w:rPr>
+          <w:rFonts w:ascii="Times New Roman" w:hAnsi="Times New Roman" w:cs="Times New Roman"/>
+          <w:b/>
+          <w:bCs/>
+        </w:rPr>
+      </w:pPr>
+      <w:r>
+        <w:rPr>
+          <w:rFonts w:ascii="Times New Roman" w:hAnsi="Times New Roman" w:cs="Times New Roman"/>
+          <w:b/>
+          <w:bCs/>
+        </w:rPr>
+        <w:t>Contact</w:t>
+      </w:r>
+    </w:p>
+    <w:p>
+      <w:pPr>
+        <w:pStyle w:val="ListParagraph"/>
+        <w:ind w:left="360"/>
+        <w:rPr>
+          <w:rFonts w:ascii="Times New Roman" w:hAnsi="Times New Roman" w:cs="Times New Roman"/>
+        </w:rPr>
+      </w:pPr>
+      <w:r>
+        <w:rPr>
+          <w:rFonts w:ascii="Times New Roman" w:hAnsi="Times New Roman" w:cs="Times New Roman"/>
+        </w:rPr>
+        <w:t xml:space="preserve">No Yes </w:t>
+      </w:r>
+    </w:p>
+    <w:p>
+      <w:pPr>
+        <w:pStyle w:val="ListParagraph"/>
+        <w:ind w:left="360"/>
+        <w:rPr>
+          <w:rFonts w:ascii="Times New Roman" w:hAnsi="Times New Roman" w:cs="Times New Roman"/>
+        </w:rPr>
+      </w:pPr>
+      <w:r>
+        <w:rPr>
+          <w:rFonts w:ascii="Times New Roman" w:hAnsi="Times New Roman" w:cs="Times New Roman"/>
+        </w:rPr>
+        <w:t xml:space="preserve">  0   1</w:t>
+      </w:r>
+    </w:p>
+    <w:p>
+      <w:pPr>
+        <w:pStyle w:val="ListParagraph"/>
+        <w:ind w:left="360"/>
+        <w:rPr>
+          <w:rFonts w:ascii="Times New Roman" w:hAnsi="Times New Roman" w:cs="Times New Roman"/>
+        </w:rPr>
+      </w:pPr>
+    </w:p>
+    <w:p>
+      <w:pPr>
+        <w:pStyle w:val="ListParagraph"/>
+        <w:ind w:left="360"/>
+        <w:rPr>
+          <w:rFonts w:ascii="Times New Roman" w:hAnsi="Times New Roman" w:cs="Times New Roman"/>
+          <w:b/>
+          <w:bCs/>
+        </w:rPr>
+      </w:pPr>
+      <w:r>
+        <w:rPr>
+          <w:rFonts w:ascii="Times New Roman" w:hAnsi="Times New Roman" w:cs="Times New Roman"/>
+          <w:b/>
+          <w:bCs/>
+        </w:rPr>
+        <w:t>Department</w:t>
+      </w:r>
+    </w:p>
+    <w:p>
+      <w:pPr>
+        <w:pStyle w:val="ListParagraph"/>
+        <w:ind w:left="360"/>
+        <w:rPr>
+          <w:rFonts w:ascii="Times New Roman" w:hAnsi="Times New Roman" w:cs="Times New Roman"/>
+        </w:rPr>
+      </w:pPr>
+      <w:r>
+        <w:rPr>
+          <w:rFonts w:ascii="Times New Roman" w:hAnsi="Times New Roman" w:cs="Times New Roman"/>
+        </w:rPr>
+        <w:t xml:space="preserve">Clothing  Automotive Electronics </w:t>
+      </w:r>
+    </w:p>
+    <w:p>
+      <w:pPr>
+        <w:pStyle w:val="ListParagraph"/>
+        <w:ind w:left="360"/>
+        <w:rPr>
+          <w:rFonts w:ascii="Times New Roman" w:hAnsi="Times New Roman" w:cs="Times New Roman"/>
+        </w:rPr>
+      </w:pPr>
+      <w:r>
+        <w:rPr>
+          <w:rFonts w:ascii="Times New Roman" w:hAnsi="Times New Roman" w:cs="Times New Roman"/>
+        </w:rPr>
+        <w:t xml:space="preserve">          1           2           3</w:t>
+      </w:r>
+    </w:p>
+    <w:p>
+      <w:pPr>
+        <w:pStyle w:val="ListParagraph"/>
+        <w:ind w:left="360"/>
+        <w:rPr>
+          <w:rFonts w:ascii="Times New Roman" w:hAnsi="Times New Roman" w:cs="Times New Roman"/>
+        </w:rPr>
+      </w:pPr>
+    </w:p>
+    <w:p>
+      <w:pPr>
+        <w:pStyle w:val="ListParagraph"/>
         <w:numPr>
           <w:ilvl w:val="0"/>
           <w:numId w:val="2"/>
@@ -850,13 +1012,49 @@
         <w:rPr>
           <w:rFonts w:ascii="Times New Roman" w:hAnsi="Times New Roman" w:cs="Times New Roman"/>
         </w:rPr>
-        <w:t>the satisfaction_mean variable</w:t>
-      </w:r>
-      <w:r>
-        <w:rPr>
-          <w:rFonts w:ascii="Times New Roman" w:hAnsi="Times New Roman" w:cs="Times New Roman"/>
-        </w:rPr>
-        <w:t xml:space="preserve"> using the lm() function</w:t>
+        <w:t xml:space="preserve">the </w:t>
+      </w:r>
+      <w:proofErr w:type="spellStart"/>
+      <w:r>
+        <w:rPr>
+          <w:rFonts w:ascii="Times New Roman" w:hAnsi="Times New Roman" w:cs="Times New Roman"/>
+        </w:rPr>
+        <w:t>satisfaction_mean</w:t>
+      </w:r>
+      <w:proofErr w:type="spellEnd"/>
+      <w:r>
+        <w:rPr>
+          <w:rFonts w:ascii="Times New Roman" w:hAnsi="Times New Roman" w:cs="Times New Roman"/>
+        </w:rPr>
+        <w:t xml:space="preserve"> variable</w:t>
+      </w:r>
+      <w:r>
+        <w:rPr>
+          <w:rFonts w:ascii="Times New Roman" w:hAnsi="Times New Roman" w:cs="Times New Roman"/>
+        </w:rPr>
+        <w:t xml:space="preserve"> using the </w:t>
+      </w:r>
+      <w:proofErr w:type="spellStart"/>
+      <w:proofErr w:type="gramStart"/>
+      <w:r>
+        <w:rPr>
+          <w:rFonts w:ascii="Times New Roman" w:hAnsi="Times New Roman" w:cs="Times New Roman"/>
+        </w:rPr>
+        <w:t>lm</w:t>
+      </w:r>
+      <w:proofErr w:type="spellEnd"/>
+      <w:r>
+        <w:rPr>
+          <w:rFonts w:ascii="Times New Roman" w:hAnsi="Times New Roman" w:cs="Times New Roman"/>
+        </w:rPr>
+        <w:t>(</w:t>
+      </w:r>
+      <w:proofErr w:type="gramEnd"/>
+      <w:r>
+        <w:rPr>
+          <w:rFonts w:ascii="Times New Roman" w:hAnsi="Times New Roman" w:cs="Times New Roman"/>
+        </w:rPr>
+        <w:t>) function</w:t>
       </w:r>
       <w:r>
         <w:rPr>
@@ -868,7 +1066,15 @@
         <w:rPr>
           <w:rFonts w:ascii="Times New Roman" w:hAnsi="Times New Roman" w:cs="Times New Roman"/>
         </w:rPr>
-        <w:t>the shopper’s age</w:t>
+        <w:t xml:space="preserve">the shopper’s </w:t>
+      </w:r>
+      <w:r>
+        <w:rPr>
+          <w:rFonts w:ascii="Times New Roman" w:hAnsi="Times New Roman" w:cs="Times New Roman"/>
+          <w:b/>
+          <w:bCs/>
+        </w:rPr>
+        <w:t>age</w:t>
       </w:r>
       <w:r>
         <w:rPr>
@@ -880,7 +1086,21 @@
         <w:rPr>
           <w:rFonts w:ascii="Times New Roman" w:hAnsi="Times New Roman" w:cs="Times New Roman"/>
         </w:rPr>
-        <w:t xml:space="preserve"> the contact variable</w:t>
+        <w:t xml:space="preserve"> the </w:t>
+      </w:r>
+      <w:r>
+        <w:rPr>
+          <w:rFonts w:ascii="Times New Roman" w:hAnsi="Times New Roman" w:cs="Times New Roman"/>
+          <w:b/>
+          <w:bCs/>
+        </w:rPr>
+        <w:t>contact</w:t>
+      </w:r>
+      <w:r>
+        <w:rPr>
+          <w:rFonts w:ascii="Times New Roman" w:hAnsi="Times New Roman" w:cs="Times New Roman"/>
+        </w:rPr>
+        <w:t xml:space="preserve"> variable</w:t>
       </w:r>
       <w:r>
         <w:rPr>
@@ -892,7 +1112,21 @@
         <w:rPr>
           <w:rFonts w:ascii="Times New Roman" w:hAnsi="Times New Roman" w:cs="Times New Roman"/>
         </w:rPr>
-        <w:t>the department variable as predictors in the model</w:t>
+        <w:t xml:space="preserve">the </w:t>
+      </w:r>
+      <w:r>
+        <w:rPr>
+          <w:rFonts w:ascii="Times New Roman" w:hAnsi="Times New Roman" w:cs="Times New Roman"/>
+          <w:b/>
+          <w:bCs/>
+        </w:rPr>
+        <w:t>department</w:t>
+      </w:r>
+      <w:r>
+        <w:rPr>
+          <w:rFonts w:ascii="Times New Roman" w:hAnsi="Times New Roman" w:cs="Times New Roman"/>
+        </w:rPr>
+        <w:t xml:space="preserve"> variable as predictors in the model</w:t>
       </w:r>
       <w:r>
         <w:rPr>
@@ -915,10 +1149,98 @@
     </w:p>
     <w:p>
       <w:pPr>
-        <w:rPr>
-          <w:rFonts w:ascii="Times New Roman" w:hAnsi="Times New Roman" w:cs="Times New Roman"/>
-        </w:rPr>
-      </w:pPr>
+        <w:ind w:left="360"/>
+        <w:rPr>
+          <w:rFonts w:ascii="Times New Roman" w:hAnsi="Times New Roman" w:cs="Times New Roman"/>
+        </w:rPr>
+      </w:pPr>
+    </w:p>
+    <w:p>
+      <w:pPr>
+        <w:ind w:left="360"/>
+        <w:rPr>
+          <w:rFonts w:ascii="Times New Roman" w:hAnsi="Times New Roman" w:cs="Times New Roman"/>
+        </w:rPr>
+      </w:pPr>
+      <w:r>
+        <w:rPr>
+          <w:rFonts w:ascii="Times New Roman" w:hAnsi="Times New Roman" w:cs="Times New Roman"/>
+        </w:rPr>
+        <w:lastRenderedPageBreak/>
+        <w:t xml:space="preserve">model &lt;- </w:t>
+      </w:r>
+      <w:proofErr w:type="spellStart"/>
+      <w:proofErr w:type="gramStart"/>
+      <w:r>
+        <w:rPr>
+          <w:rFonts w:ascii="Times New Roman" w:hAnsi="Times New Roman" w:cs="Times New Roman"/>
+        </w:rPr>
+        <w:t>lm</w:t>
+      </w:r>
+      <w:proofErr w:type="spellEnd"/>
+      <w:r>
+        <w:rPr>
+          <w:rFonts w:ascii="Times New Roman" w:hAnsi="Times New Roman" w:cs="Times New Roman"/>
+        </w:rPr>
+        <w:t>(</w:t>
+      </w:r>
+      <w:proofErr w:type="spellStart"/>
+      <w:proofErr w:type="gramEnd"/>
+      <w:r>
+        <w:rPr>
+          <w:rFonts w:ascii="Times New Roman" w:hAnsi="Times New Roman" w:cs="Times New Roman"/>
+        </w:rPr>
+        <w:t>satisfaction_mean</w:t>
+      </w:r>
+      <w:proofErr w:type="spellEnd"/>
+      <w:r>
+        <w:rPr>
+          <w:rFonts w:ascii="Times New Roman" w:hAnsi="Times New Roman" w:cs="Times New Roman"/>
+        </w:rPr>
+        <w:t xml:space="preserve"> ~ age + contact + </w:t>
+      </w:r>
+      <w:proofErr w:type="spellStart"/>
+      <w:r>
+        <w:rPr>
+          <w:rFonts w:ascii="Times New Roman" w:hAnsi="Times New Roman" w:cs="Times New Roman"/>
+        </w:rPr>
+        <w:t>as.factor</w:t>
+      </w:r>
+      <w:proofErr w:type="spellEnd"/>
+      <w:r>
+        <w:rPr>
+          <w:rFonts w:ascii="Times New Roman" w:hAnsi="Times New Roman" w:cs="Times New Roman"/>
+        </w:rPr>
+        <w:t xml:space="preserve">(dept), data = </w:t>
+      </w:r>
+      <w:proofErr w:type="spellStart"/>
+      <w:r>
+        <w:rPr>
+          <w:rFonts w:ascii="Times New Roman" w:hAnsi="Times New Roman" w:cs="Times New Roman"/>
+        </w:rPr>
+        <w:t>df_s</w:t>
+      </w:r>
+      <w:proofErr w:type="spellEnd"/>
+      <w:r>
+        <w:rPr>
+          <w:rFonts w:ascii="Times New Roman" w:hAnsi="Times New Roman" w:cs="Times New Roman"/>
+        </w:rPr>
+        <w:t>)</w:t>
+      </w:r>
+    </w:p>
+    <w:p>
+      <w:pPr>
+        <w:ind w:left="360"/>
+        <w:rPr>
+          <w:rFonts w:ascii="Times New Roman" w:hAnsi="Times New Roman" w:cs="Times New Roman"/>
+        </w:rPr>
+      </w:pPr>
+      <w:r>
+        <w:rPr>
+          <w:rFonts w:ascii="Times New Roman" w:hAnsi="Times New Roman" w:cs="Times New Roman"/>
+        </w:rPr>
+        <w:t>summary(model)</w:t>
+      </w:r>
     </w:p>
     <w:p>
       <w:pPr>
@@ -1012,6 +1334,120 @@
           <w:rFonts w:ascii="Times New Roman" w:hAnsi="Times New Roman" w:cs="Times New Roman"/>
         </w:rPr>
       </w:pPr>
+      <w:r>
+        <w:rPr>
+          <w:rFonts w:ascii="Times New Roman" w:hAnsi="Times New Roman" w:cs="Times New Roman"/>
+        </w:rPr>
+        <w:t xml:space="preserve">The multiple </w:t>
+      </w:r>
+      <w:r>
+        <w:rPr>
+          <w:rFonts w:ascii="Times New Roman" w:hAnsi="Times New Roman" w:cs="Times New Roman"/>
+        </w:rPr>
+        <w:t xml:space="preserve">linear </w:t>
+      </w:r>
+      <w:r>
+        <w:rPr>
+          <w:rFonts w:ascii="Times New Roman" w:hAnsi="Times New Roman" w:cs="Times New Roman"/>
+        </w:rPr>
+        <w:t xml:space="preserve">regression model predicting the satisfaction </w:t>
+      </w:r>
+      <w:r>
+        <w:rPr>
+          <w:rFonts w:ascii="Times New Roman" w:hAnsi="Times New Roman" w:cs="Times New Roman"/>
+        </w:rPr>
+        <w:t>level</w:t>
+      </w:r>
+      <w:r>
+        <w:rPr>
+          <w:rFonts w:ascii="Times New Roman" w:hAnsi="Times New Roman" w:cs="Times New Roman"/>
+        </w:rPr>
+        <w:t xml:space="preserve"> was not statistically significant, </w:t>
+      </w:r>
+      <w:r>
+        <w:rPr>
+          <w:rFonts w:ascii="Times New Roman" w:hAnsi="Times New Roman" w:cs="Times New Roman"/>
+          <w:i/>
+          <w:iCs/>
+        </w:rPr>
+        <w:t>F</w:t>
+      </w:r>
+      <w:r>
+        <w:rPr>
+          <w:rFonts w:ascii="Times New Roman" w:hAnsi="Times New Roman" w:cs="Times New Roman"/>
+        </w:rPr>
+        <w:t xml:space="preserve"> (</w:t>
+      </w:r>
+      <w:r>
+        <w:rPr>
+          <w:rFonts w:ascii="Times New Roman" w:hAnsi="Times New Roman" w:cs="Times New Roman"/>
+        </w:rPr>
+        <w:t xml:space="preserve">4, 577) = 1.99, </w:t>
+      </w:r>
+      <w:r>
+        <w:rPr>
+          <w:rFonts w:ascii="Times New Roman" w:hAnsi="Times New Roman" w:cs="Times New Roman"/>
+          <w:i/>
+          <w:iCs/>
+        </w:rPr>
+        <w:t>p</w:t>
+      </w:r>
+      <w:r>
+        <w:rPr>
+          <w:rFonts w:ascii="Times New Roman" w:hAnsi="Times New Roman" w:cs="Times New Roman"/>
+        </w:rPr>
+        <w:t xml:space="preserve"> = 0.09. The set of independent variables</w:t>
+      </w:r>
+      <w:r>
+        <w:rPr>
+          <w:rFonts w:ascii="Times New Roman" w:hAnsi="Times New Roman" w:cs="Times New Roman"/>
+        </w:rPr>
+        <w:t xml:space="preserve"> (age, contact, and department)</w:t>
+      </w:r>
+      <w:r>
+        <w:rPr>
+          <w:rFonts w:ascii="Times New Roman" w:hAnsi="Times New Roman" w:cs="Times New Roman"/>
+        </w:rPr>
+        <w:t xml:space="preserve"> explained </w:t>
+      </w:r>
+      <w:r>
+        <w:rPr>
+          <w:rFonts w:ascii="Times New Roman" w:hAnsi="Times New Roman" w:cs="Times New Roman"/>
+        </w:rPr>
+        <w:t>approximately</w:t>
+      </w:r>
+      <w:r>
+        <w:rPr>
+          <w:rFonts w:ascii="Times New Roman" w:hAnsi="Times New Roman" w:cs="Times New Roman"/>
+        </w:rPr>
+        <w:t xml:space="preserve"> 1.36% of the variance in the mean satisfaction score (</w:t>
+      </w:r>
+      <w:r>
+        <w:rPr>
+          <w:rFonts w:ascii="Times New Roman" w:hAnsi="Times New Roman" w:cs="Times New Roman"/>
+          <w:i/>
+          <w:iCs/>
+        </w:rPr>
+        <w:t>R²</w:t>
+      </w:r>
+      <w:r>
+        <w:rPr>
+          <w:rFonts w:ascii="Times New Roman" w:hAnsi="Times New Roman" w:cs="Times New Roman"/>
+        </w:rPr>
+        <w:t xml:space="preserve"> = .01</w:t>
+      </w:r>
+      <w:r>
+        <w:rPr>
+          <w:rFonts w:ascii="Times New Roman" w:hAnsi="Times New Roman" w:cs="Times New Roman"/>
+        </w:rPr>
+        <w:t>362</w:t>
+      </w:r>
+      <w:r>
+        <w:rPr>
+          <w:rFonts w:ascii="Times New Roman" w:hAnsi="Times New Roman" w:cs="Times New Roman"/>
+        </w:rPr>
+        <w:t>).</w:t>
+      </w:r>
     </w:p>
     <w:p>
       <w:pPr>
@@ -1043,14 +1479,7 @@
         <w:rPr>
           <w:rFonts w:ascii="Times New Roman" w:hAnsi="Times New Roman" w:cs="Times New Roman"/>
         </w:rPr>
-        <w:t xml:space="preserve">interpret the various regression coefficients from the model. First, report and interpret the unstandardized regression </w:t>
-      </w:r>
-      <w:r>
-        <w:rPr>
-          <w:rFonts w:ascii="Times New Roman" w:hAnsi="Times New Roman" w:cs="Times New Roman"/>
-        </w:rPr>
-        <w:lastRenderedPageBreak/>
-        <w:t>coefficient for the binary contact predictor in APA format (e.g.,</w:t>
+        <w:t>interpret the various regression coefficients from the model. First, report and interpret the unstandardized regression coefficient for the binary contact predictor in APA format (e.g.,</w:t>
       </w:r>
       <w:r>
         <w:rPr>
@@ -1082,6 +1511,114 @@
           <w:rFonts w:ascii="Times New Roman" w:hAnsi="Times New Roman" w:cs="Times New Roman"/>
         </w:rPr>
       </w:pPr>
+      <w:r>
+        <w:rPr>
+          <w:rFonts w:ascii="Times New Roman" w:hAnsi="Times New Roman" w:cs="Times New Roman"/>
+        </w:rPr>
+        <w:t>Shoppers’ contact with an employee was associated with a 0.0</w:t>
+      </w:r>
+      <w:r>
+        <w:rPr>
+          <w:rFonts w:ascii="Times New Roman" w:hAnsi="Times New Roman" w:cs="Times New Roman"/>
+        </w:rPr>
+        <w:t>8</w:t>
+      </w:r>
+      <w:r>
+        <w:rPr>
+          <w:rFonts w:ascii="Times New Roman" w:hAnsi="Times New Roman" w:cs="Times New Roman"/>
+        </w:rPr>
+        <w:t xml:space="preserve"> unit higher</w:t>
+      </w:r>
+      <w:r>
+        <w:rPr>
+          <w:rFonts w:ascii="Times New Roman" w:hAnsi="Times New Roman" w:cs="Times New Roman"/>
+        </w:rPr>
+        <w:t xml:space="preserve"> satisfaction level (</w:t>
+      </w:r>
+      <w:r>
+        <w:rPr>
+          <w:rFonts w:ascii="Times New Roman" w:hAnsi="Times New Roman" w:cs="Times New Roman"/>
+          <w:i/>
+          <w:iCs/>
+        </w:rPr>
+        <w:t>B</w:t>
+      </w:r>
+      <w:r>
+        <w:rPr>
+          <w:rFonts w:ascii="Times New Roman" w:hAnsi="Times New Roman" w:cs="Times New Roman"/>
+        </w:rPr>
+        <w:t xml:space="preserve"> = 0.0</w:t>
+      </w:r>
+      <w:r>
+        <w:rPr>
+          <w:rFonts w:ascii="Times New Roman" w:hAnsi="Times New Roman" w:cs="Times New Roman"/>
+        </w:rPr>
+        <w:t>8</w:t>
+      </w:r>
+      <w:r>
+        <w:rPr>
+          <w:rFonts w:ascii="Times New Roman" w:hAnsi="Times New Roman" w:cs="Times New Roman"/>
+        </w:rPr>
+        <w:t xml:space="preserve">, </w:t>
+      </w:r>
+      <w:r>
+        <w:rPr>
+          <w:rFonts w:ascii="Times New Roman" w:hAnsi="Times New Roman" w:cs="Times New Roman"/>
+          <w:i/>
+          <w:iCs/>
+        </w:rPr>
+        <w:t>p</w:t>
+      </w:r>
+      <w:r>
+        <w:rPr>
+          <w:rFonts w:ascii="Times New Roman" w:hAnsi="Times New Roman" w:cs="Times New Roman"/>
+        </w:rPr>
+        <w:t xml:space="preserve"> = .31) compared to no contact when other independent variables</w:t>
+      </w:r>
+      <w:r>
+        <w:rPr>
+          <w:rFonts w:ascii="Times New Roman" w:hAnsi="Times New Roman" w:cs="Times New Roman"/>
+        </w:rPr>
+        <w:t xml:space="preserve"> are held constant</w:t>
+      </w:r>
+      <w:r>
+        <w:rPr>
+          <w:rFonts w:ascii="Times New Roman" w:hAnsi="Times New Roman" w:cs="Times New Roman"/>
+        </w:rPr>
+        <w:t>. However, this association was not statistically significant</w:t>
+      </w:r>
+      <w:r>
+        <w:rPr>
+          <w:rFonts w:ascii="Times New Roman" w:hAnsi="Times New Roman" w:cs="Times New Roman"/>
+        </w:rPr>
+        <w:t xml:space="preserve"> (</w:t>
+      </w:r>
+      <w:r>
+        <w:rPr>
+          <w:rFonts w:ascii="Times New Roman" w:hAnsi="Times New Roman" w:cs="Times New Roman"/>
+          <w:i/>
+          <w:iCs/>
+        </w:rPr>
+        <w:t>p</w:t>
+      </w:r>
+      <w:r>
+        <w:rPr>
+          <w:rFonts w:ascii="Times New Roman" w:hAnsi="Times New Roman" w:cs="Times New Roman"/>
+        </w:rPr>
+        <w:t xml:space="preserve"> = .31</w:t>
+      </w:r>
+      <w:r>
+        <w:rPr>
+          <w:rFonts w:ascii="Times New Roman" w:hAnsi="Times New Roman" w:cs="Times New Roman"/>
+        </w:rPr>
+        <w:t>)</w:t>
+      </w:r>
+      <w:r>
+        <w:rPr>
+          <w:rFonts w:ascii="Times New Roman" w:hAnsi="Times New Roman" w:cs="Times New Roman"/>
+        </w:rPr>
+        <w:t>.</w:t>
+      </w:r>
     </w:p>
     <w:p>
       <w:pPr>
@@ -1151,6 +1688,161 @@
           <w:rFonts w:ascii="Times New Roman" w:hAnsi="Times New Roman" w:cs="Times New Roman"/>
         </w:rPr>
       </w:pPr>
+      <w:r>
+        <w:rPr>
+          <w:rFonts w:ascii="Times New Roman" w:hAnsi="Times New Roman" w:cs="Times New Roman"/>
+        </w:rPr>
+        <w:t>T</w:t>
+      </w:r>
+      <w:r>
+        <w:rPr>
+          <w:rFonts w:ascii="Times New Roman" w:hAnsi="Times New Roman" w:cs="Times New Roman"/>
+        </w:rPr>
+        <w:t xml:space="preserve">he </w:t>
+      </w:r>
+      <w:r>
+        <w:rPr>
+          <w:rFonts w:ascii="Times New Roman" w:hAnsi="Times New Roman" w:cs="Times New Roman"/>
+        </w:rPr>
+        <w:t>a</w:t>
+      </w:r>
+      <w:r>
+        <w:rPr>
+          <w:rFonts w:ascii="Times New Roman" w:hAnsi="Times New Roman" w:cs="Times New Roman"/>
+        </w:rPr>
+        <w:t>utomotive department (coded as 2) was associated with a 0.14 unit increase in mean satisfaction score (</w:t>
+      </w:r>
+      <w:r>
+        <w:rPr>
+          <w:rFonts w:ascii="Times New Roman" w:hAnsi="Times New Roman" w:cs="Times New Roman"/>
+          <w:i/>
+          <w:iCs/>
+        </w:rPr>
+        <w:t>B</w:t>
+      </w:r>
+      <w:r>
+        <w:rPr>
+          <w:rFonts w:ascii="Times New Roman" w:hAnsi="Times New Roman" w:cs="Times New Roman"/>
+        </w:rPr>
+        <w:t xml:space="preserve"> = 0.14, </w:t>
+      </w:r>
+      <w:r>
+        <w:rPr>
+          <w:rFonts w:ascii="Times New Roman" w:hAnsi="Times New Roman" w:cs="Times New Roman"/>
+          <w:i/>
+          <w:iCs/>
+        </w:rPr>
+        <w:t>p</w:t>
+      </w:r>
+      <w:r>
+        <w:rPr>
+          <w:rFonts w:ascii="Times New Roman" w:hAnsi="Times New Roman" w:cs="Times New Roman"/>
+        </w:rPr>
+        <w:t xml:space="preserve"> = .17)</w:t>
+      </w:r>
+      <w:r>
+        <w:rPr>
+          <w:rFonts w:ascii="Times New Roman" w:hAnsi="Times New Roman" w:cs="Times New Roman"/>
+        </w:rPr>
+        <w:t xml:space="preserve"> in comparison to the clothing department</w:t>
+      </w:r>
+      <w:r>
+        <w:rPr>
+          <w:rFonts w:ascii="Times New Roman" w:hAnsi="Times New Roman" w:cs="Times New Roman"/>
+        </w:rPr>
+        <w:t xml:space="preserve">. However, this difference was not statistically significant. In contrast, the </w:t>
+      </w:r>
+      <w:r>
+        <w:rPr>
+          <w:rFonts w:ascii="Times New Roman" w:hAnsi="Times New Roman" w:cs="Times New Roman"/>
+        </w:rPr>
+        <w:t>e</w:t>
+      </w:r>
+      <w:r>
+        <w:rPr>
+          <w:rFonts w:ascii="Times New Roman" w:hAnsi="Times New Roman" w:cs="Times New Roman"/>
+        </w:rPr>
+        <w:t>lectronics department (coded as 3) was associated with a 0.21 unit increase in mean satisfaction score (</w:t>
+      </w:r>
+      <w:r>
+        <w:rPr>
+          <w:rFonts w:ascii="Times New Roman" w:hAnsi="Times New Roman" w:cs="Times New Roman"/>
+          <w:i/>
+          <w:iCs/>
+        </w:rPr>
+        <w:t>B</w:t>
+      </w:r>
+      <w:r>
+        <w:rPr>
+          <w:rFonts w:ascii="Times New Roman" w:hAnsi="Times New Roman" w:cs="Times New Roman"/>
+        </w:rPr>
+        <w:t xml:space="preserve"> = 0.21, </w:t>
+      </w:r>
+      <w:r>
+        <w:rPr>
+          <w:rFonts w:ascii="Times New Roman" w:hAnsi="Times New Roman" w:cs="Times New Roman"/>
+          <w:i/>
+          <w:iCs/>
+        </w:rPr>
+        <w:t>p</w:t>
+      </w:r>
+      <w:r>
+        <w:rPr>
+          <w:rFonts w:ascii="Times New Roman" w:hAnsi="Times New Roman" w:cs="Times New Roman"/>
+        </w:rPr>
+        <w:t xml:space="preserve"> </w:t>
+      </w:r>
+      <w:r>
+        <w:rPr>
+          <w:rFonts w:ascii="Times New Roman" w:hAnsi="Times New Roman" w:cs="Times New Roman"/>
+        </w:rPr>
+        <w:t>&lt; .05</w:t>
+      </w:r>
+      <w:r>
+        <w:rPr>
+          <w:rFonts w:ascii="Times New Roman" w:hAnsi="Times New Roman" w:cs="Times New Roman"/>
+        </w:rPr>
+        <w:t>)</w:t>
+      </w:r>
+      <w:r>
+        <w:rPr>
+          <w:rFonts w:ascii="Times New Roman" w:hAnsi="Times New Roman" w:cs="Times New Roman"/>
+        </w:rPr>
+        <w:t xml:space="preserve"> </w:t>
+      </w:r>
+      <w:r>
+        <w:rPr>
+          <w:rFonts w:ascii="Times New Roman" w:hAnsi="Times New Roman" w:cs="Times New Roman"/>
+        </w:rPr>
+        <w:t>in comparison to the clothing department</w:t>
+      </w:r>
+      <w:r>
+        <w:rPr>
+          <w:rFonts w:ascii="Times New Roman" w:hAnsi="Times New Roman" w:cs="Times New Roman"/>
+        </w:rPr>
+        <w:t xml:space="preserve">, </w:t>
+      </w:r>
+      <w:r>
+        <w:rPr>
+          <w:rFonts w:ascii="Times New Roman" w:hAnsi="Times New Roman" w:cs="Times New Roman"/>
+        </w:rPr>
+        <w:t>and this difference</w:t>
+      </w:r>
+      <w:r>
+        <w:rPr>
+          <w:rFonts w:ascii="Times New Roman" w:hAnsi="Times New Roman" w:cs="Times New Roman"/>
+        </w:rPr>
+        <w:t xml:space="preserve"> was statistically significant.</w:t>
+      </w:r>
+    </w:p>
+    <w:p>
+      <w:pPr>
+        <w:pStyle w:val="ListParagraph"/>
+        <w:ind w:left="360"/>
+        <w:rPr>
+          <w:rFonts w:ascii="Times New Roman" w:hAnsi="Times New Roman" w:cs="Times New Roman"/>
+        </w:rPr>
+      </w:pPr>
     </w:p>
     <w:p>
       <w:pPr>
@@ -1220,6 +1912,120 @@
           <w:rFonts w:ascii="Times New Roman" w:hAnsi="Times New Roman" w:cs="Times New Roman"/>
         </w:rPr>
       </w:pPr>
+      <w:r>
+        <w:rPr>
+          <w:rFonts w:ascii="Times New Roman" w:hAnsi="Times New Roman" w:cs="Times New Roman"/>
+        </w:rPr>
+        <w:t>A one-unit increase in age was associated with a</w:t>
+      </w:r>
+      <w:r>
+        <w:rPr>
+          <w:rFonts w:ascii="Times New Roman" w:hAnsi="Times New Roman" w:cs="Times New Roman"/>
+        </w:rPr>
+        <w:t>n approximate</w:t>
+      </w:r>
+      <w:r>
+        <w:rPr>
+          <w:rFonts w:ascii="Times New Roman" w:hAnsi="Times New Roman" w:cs="Times New Roman"/>
+        </w:rPr>
+        <w:t xml:space="preserve"> 0.004</w:t>
+      </w:r>
+      <w:r>
+        <w:rPr>
+          <w:rFonts w:ascii="Times New Roman" w:hAnsi="Times New Roman" w:cs="Times New Roman"/>
+        </w:rPr>
+        <w:t xml:space="preserve"> </w:t>
+      </w:r>
+      <w:r>
+        <w:rPr>
+          <w:rFonts w:ascii="Times New Roman" w:hAnsi="Times New Roman" w:cs="Times New Roman"/>
+        </w:rPr>
+        <w:t xml:space="preserve">unit increase in </w:t>
+      </w:r>
+      <w:r>
+        <w:rPr>
+          <w:rFonts w:ascii="Times New Roman" w:hAnsi="Times New Roman" w:cs="Times New Roman"/>
+        </w:rPr>
+        <w:t xml:space="preserve">mean </w:t>
+      </w:r>
+      <w:r>
+        <w:rPr>
+          <w:rFonts w:ascii="Times New Roman" w:hAnsi="Times New Roman" w:cs="Times New Roman"/>
+        </w:rPr>
+        <w:t>satisfaction level (</w:t>
+      </w:r>
+      <w:r>
+        <w:rPr>
+          <w:rFonts w:ascii="Times New Roman" w:hAnsi="Times New Roman" w:cs="Times New Roman"/>
+          <w:i/>
+          <w:iCs/>
+        </w:rPr>
+        <w:t>B</w:t>
+      </w:r>
+      <w:r>
+        <w:rPr>
+          <w:rFonts w:ascii="Times New Roman" w:hAnsi="Times New Roman" w:cs="Times New Roman"/>
+        </w:rPr>
+        <w:t xml:space="preserve"> = 0.0037, </w:t>
+      </w:r>
+      <w:r>
+        <w:rPr>
+          <w:rFonts w:ascii="Times New Roman" w:hAnsi="Times New Roman" w:cs="Times New Roman"/>
+          <w:i/>
+          <w:iCs/>
+        </w:rPr>
+        <w:t>p</w:t>
+      </w:r>
+      <w:r>
+        <w:rPr>
+          <w:rFonts w:ascii="Times New Roman" w:hAnsi="Times New Roman" w:cs="Times New Roman"/>
+        </w:rPr>
+        <w:t xml:space="preserve"> = .</w:t>
+      </w:r>
+      <w:r>
+        <w:rPr>
+          <w:rFonts w:ascii="Times New Roman" w:hAnsi="Times New Roman" w:cs="Times New Roman"/>
+        </w:rPr>
+        <w:t>17</w:t>
+      </w:r>
+      <w:r>
+        <w:rPr>
+          <w:rFonts w:ascii="Times New Roman" w:hAnsi="Times New Roman" w:cs="Times New Roman"/>
+        </w:rPr>
+        <w:t>) when controlling for other independent variables. However, this association was not statistically significant</w:t>
+      </w:r>
+      <w:r>
+        <w:rPr>
+          <w:rFonts w:ascii="Times New Roman" w:hAnsi="Times New Roman" w:cs="Times New Roman"/>
+        </w:rPr>
+        <w:t xml:space="preserve"> (</w:t>
+      </w:r>
+      <w:r>
+        <w:rPr>
+          <w:rFonts w:ascii="Times New Roman" w:hAnsi="Times New Roman" w:cs="Times New Roman"/>
+          <w:i/>
+          <w:iCs/>
+        </w:rPr>
+        <w:t>p</w:t>
+      </w:r>
+      <w:r>
+        <w:rPr>
+          <w:rFonts w:ascii="Times New Roman" w:hAnsi="Times New Roman" w:cs="Times New Roman"/>
+        </w:rPr>
+        <w:t xml:space="preserve"> = .</w:t>
+      </w:r>
+      <w:r>
+        <w:rPr>
+          <w:rFonts w:ascii="Times New Roman" w:hAnsi="Times New Roman" w:cs="Times New Roman"/>
+        </w:rPr>
+        <w:t>17</w:t>
+      </w:r>
+      <w:r>
+        <w:rPr>
+          <w:rFonts w:ascii="Times New Roman" w:hAnsi="Times New Roman" w:cs="Times New Roman"/>
+        </w:rPr>
+        <w:t>).</w:t>
+      </w:r>
     </w:p>
     <w:p>
       <w:pPr>
@@ -1309,6 +2115,160 @@
           <w:rFonts w:ascii="Times New Roman" w:hAnsi="Times New Roman" w:cs="Times New Roman"/>
         </w:rPr>
       </w:pPr>
+      <w:r>
+        <w:rPr>
+          <w:rFonts w:ascii="Times New Roman" w:hAnsi="Times New Roman" w:cs="Times New Roman"/>
+        </w:rPr>
+        <w:t xml:space="preserve">                    GVIF </w:t>
+      </w:r>
+      <w:proofErr w:type="spellStart"/>
+      <w:r>
+        <w:rPr>
+          <w:rFonts w:ascii="Times New Roman" w:hAnsi="Times New Roman" w:cs="Times New Roman"/>
+        </w:rPr>
+        <w:t>Df</w:t>
+      </w:r>
+      <w:proofErr w:type="spellEnd"/>
+      <w:r>
+        <w:rPr>
+          <w:rFonts w:ascii="Times New Roman" w:hAnsi="Times New Roman" w:cs="Times New Roman"/>
+        </w:rPr>
+        <w:t xml:space="preserve"> GVIF^(1/(2*</w:t>
+      </w:r>
+      <w:proofErr w:type="spellStart"/>
+      <w:r>
+        <w:rPr>
+          <w:rFonts w:ascii="Times New Roman" w:hAnsi="Times New Roman" w:cs="Times New Roman"/>
+        </w:rPr>
+        <w:t>Df</w:t>
+      </w:r>
+      <w:proofErr w:type="spellEnd"/>
+      <w:r>
+        <w:rPr>
+          <w:rFonts w:ascii="Times New Roman" w:hAnsi="Times New Roman" w:cs="Times New Roman"/>
+        </w:rPr>
+        <w:t>))</w:t>
+      </w:r>
+    </w:p>
+    <w:p>
+      <w:pPr>
+        <w:pStyle w:val="ListParagraph"/>
+        <w:ind w:left="360"/>
+        <w:rPr>
+          <w:rFonts w:ascii="Times New Roman" w:hAnsi="Times New Roman" w:cs="Times New Roman"/>
+        </w:rPr>
+      </w:pPr>
+      <w:r>
+        <w:rPr>
+          <w:rFonts w:ascii="Times New Roman" w:hAnsi="Times New Roman" w:cs="Times New Roman"/>
+        </w:rPr>
+        <w:t xml:space="preserve">age             </w:t>
+      </w:r>
+      <w:proofErr w:type="gramStart"/>
+      <w:r>
+        <w:rPr>
+          <w:rFonts w:ascii="Times New Roman" w:hAnsi="Times New Roman" w:cs="Times New Roman"/>
+        </w:rPr>
+        <w:t>1.014543  1</w:t>
+      </w:r>
+      <w:proofErr w:type="gramEnd"/>
+      <w:r>
+        <w:rPr>
+          <w:rFonts w:ascii="Times New Roman" w:hAnsi="Times New Roman" w:cs="Times New Roman"/>
+        </w:rPr>
+        <w:t xml:space="preserve">        1.007245</w:t>
+      </w:r>
+    </w:p>
+    <w:p>
+      <w:pPr>
+        <w:pStyle w:val="ListParagraph"/>
+        <w:ind w:left="360"/>
+        <w:rPr>
+          <w:rFonts w:ascii="Times New Roman" w:hAnsi="Times New Roman" w:cs="Times New Roman"/>
+        </w:rPr>
+      </w:pPr>
+      <w:r>
+        <w:rPr>
+          <w:rFonts w:ascii="Times New Roman" w:hAnsi="Times New Roman" w:cs="Times New Roman"/>
+        </w:rPr>
+        <w:t xml:space="preserve">contact         </w:t>
+      </w:r>
+      <w:proofErr w:type="gramStart"/>
+      <w:r>
+        <w:rPr>
+          <w:rFonts w:ascii="Times New Roman" w:hAnsi="Times New Roman" w:cs="Times New Roman"/>
+        </w:rPr>
+        <w:t>1.009893  1</w:t>
+      </w:r>
+      <w:proofErr w:type="gramEnd"/>
+      <w:r>
+        <w:rPr>
+          <w:rFonts w:ascii="Times New Roman" w:hAnsi="Times New Roman" w:cs="Times New Roman"/>
+        </w:rPr>
+        <w:t xml:space="preserve">        1.004934</w:t>
+      </w:r>
+    </w:p>
+    <w:p>
+      <w:pPr>
+        <w:pStyle w:val="ListParagraph"/>
+        <w:ind w:left="360"/>
+        <w:rPr>
+          <w:rFonts w:ascii="Times New Roman" w:hAnsi="Times New Roman" w:cs="Times New Roman"/>
+        </w:rPr>
+      </w:pPr>
+      <w:proofErr w:type="spellStart"/>
+      <w:proofErr w:type="gramStart"/>
+      <w:r>
+        <w:rPr>
+          <w:rFonts w:ascii="Times New Roman" w:hAnsi="Times New Roman" w:cs="Times New Roman"/>
+        </w:rPr>
+        <w:t>as.factor</w:t>
+      </w:r>
+      <w:proofErr w:type="spellEnd"/>
+      <w:proofErr w:type="gramEnd"/>
+      <w:r>
+        <w:rPr>
+          <w:rFonts w:ascii="Times New Roman" w:hAnsi="Times New Roman" w:cs="Times New Roman"/>
+        </w:rPr>
+        <w:t>(dept) 1.009904  2        1.002467</w:t>
+      </w:r>
+    </w:p>
+    <w:p>
+      <w:pPr>
+        <w:pStyle w:val="ListParagraph"/>
+        <w:ind w:left="360"/>
+        <w:rPr>
+          <w:rFonts w:ascii="Times New Roman" w:hAnsi="Times New Roman" w:cs="Times New Roman"/>
+        </w:rPr>
+      </w:pPr>
+    </w:p>
+    <w:p>
+      <w:pPr>
+        <w:pStyle w:val="ListParagraph"/>
+        <w:ind w:left="360"/>
+        <w:rPr>
+          <w:rFonts w:ascii="Times New Roman" w:hAnsi="Times New Roman" w:cs="Times New Roman"/>
+        </w:rPr>
+      </w:pPr>
+      <w:r>
+        <w:rPr>
+          <w:rFonts w:ascii="Times New Roman" w:hAnsi="Times New Roman" w:cs="Times New Roman"/>
+        </w:rPr>
+        <w:lastRenderedPageBreak/>
+        <w:t xml:space="preserve">The VIF values for all three variables are </w:t>
+      </w:r>
+      <w:r>
+        <w:rPr>
+          <w:rFonts w:ascii="Times New Roman" w:hAnsi="Times New Roman" w:cs="Times New Roman"/>
+        </w:rPr>
+        <w:t>less</w:t>
+      </w:r>
+      <w:r>
+        <w:rPr>
+          <w:rFonts w:ascii="Times New Roman" w:hAnsi="Times New Roman" w:cs="Times New Roman"/>
+        </w:rPr>
+        <w:t xml:space="preserve"> than 5, which indicates that there are no issues with multicollinearity.</w:t>
+      </w:r>
     </w:p>
     <w:p>
       <w:pPr>
@@ -1368,10 +2328,66 @@
     </w:p>
     <w:p>
       <w:pPr>
-        <w:rPr>
-          <w:rFonts w:ascii="Times New Roman" w:hAnsi="Times New Roman" w:cs="Times New Roman"/>
-        </w:rPr>
-      </w:pPr>
+        <w:ind w:left="360"/>
+        <w:jc w:val="center"/>
+        <w:rPr>
+          <w:rFonts w:ascii="Times New Roman" w:hAnsi="Times New Roman" w:cs="Times New Roman"/>
+        </w:rPr>
+      </w:pPr>
+      <w:r>
+        <w:rPr>
+          <w:rFonts w:ascii="Times New Roman" w:hAnsi="Times New Roman" w:cs="Times New Roman"/>
+        </w:rPr>
+        <w:drawing>
+          <wp:inline distT="0" distB="0" distL="0" distR="0" wp14:anchorId="57BA7F51" wp14:editId="11E7A861">
+            <wp:extent cx="2796135" cy="2875058"/>
+            <wp:effectExtent l="0" t="0" r="0" b="0"/>
+            <wp:docPr id="1" name="Picture 1" descr="A graph of a number of individuals&#10;&#10;Description automatically generated"/>
+            <wp:cNvGraphicFramePr>
+              <a:graphicFrameLocks xmlns:a="http://schemas.openxmlformats.org/drawingml/2006/main" noChangeAspect="1"/>
+            </wp:cNvGraphicFramePr>
+            <a:graphic xmlns:a="http://schemas.openxmlformats.org/drawingml/2006/main">
+              <a:graphicData uri="http://schemas.openxmlformats.org/drawingml/2006/picture">
+                <pic:pic xmlns:pic="http://schemas.openxmlformats.org/drawingml/2006/picture">
+                  <pic:nvPicPr>
+                    <pic:cNvPr id="1" name="Picture 1" descr="A graph of a number of individuals&#10;&#10;Description automatically generated"/>
+                    <pic:cNvPicPr/>
+                  </pic:nvPicPr>
+                  <pic:blipFill>
+                    <a:blip r:embed="rId7"/>
+                    <a:stretch>
+                      <a:fillRect/>
+                    </a:stretch>
+                  </pic:blipFill>
+                  <pic:spPr>
+                    <a:xfrm>
+                      <a:off x="0" y="0"/>
+                      <a:ext cx="2822350" cy="2902013"/>
+                    </a:xfrm>
+                    <a:prstGeom prst="rect">
+                      <a:avLst/>
+                    </a:prstGeom>
+                  </pic:spPr>
+                </pic:pic>
+              </a:graphicData>
+            </a:graphic>
+          </wp:inline>
+        </w:drawing>
+      </w:r>
+    </w:p>
+    <w:p>
+      <w:pPr>
+        <w:ind w:left="360"/>
+        <w:rPr>
+          <w:rFonts w:ascii="Times New Roman" w:hAnsi="Times New Roman" w:cs="Times New Roman"/>
+        </w:rPr>
+      </w:pPr>
+      <w:r>
+        <w:rPr>
+          <w:rFonts w:ascii="Times New Roman" w:hAnsi="Times New Roman" w:cs="Times New Roman"/>
+        </w:rPr>
+        <w:t xml:space="preserve">Yes, the distribution of the residuals appears approximately normal. Thus, the model doesn’t violate the assumptions of normality of variance. </w:t>
+      </w:r>
     </w:p>
     <w:p>
       <w:pPr>
@@ -1406,7 +2422,21 @@
         <w:rPr>
           <w:rFonts w:ascii="Times New Roman" w:hAnsi="Times New Roman" w:cs="Times New Roman"/>
         </w:rPr>
-        <w:t>Using the plot() function, check the homogeneity of variance</w:t>
+        <w:t xml:space="preserve">Using the </w:t>
+      </w:r>
+      <w:proofErr w:type="gramStart"/>
+      <w:r>
+        <w:rPr>
+          <w:rFonts w:ascii="Times New Roman" w:hAnsi="Times New Roman" w:cs="Times New Roman"/>
+        </w:rPr>
+        <w:t>plot(</w:t>
+      </w:r>
+      <w:proofErr w:type="gramEnd"/>
+      <w:r>
+        <w:rPr>
+          <w:rFonts w:ascii="Times New Roman" w:hAnsi="Times New Roman" w:cs="Times New Roman"/>
+        </w:rPr>
+        <w:t>) function, check the homogeneity of variance</w:t>
       </w:r>
       <w:r>
         <w:rPr>
@@ -1438,42 +2468,126 @@
     </w:p>
     <w:p>
       <w:pPr>
-        <w:rPr>
-          <w:rFonts w:ascii="Times New Roman" w:hAnsi="Times New Roman" w:cs="Times New Roman"/>
-        </w:rPr>
-      </w:pPr>
-    </w:p>
-    <w:p>
-      <w:pPr>
-        <w:rPr>
-          <w:rFonts w:ascii="Times New Roman" w:hAnsi="Times New Roman" w:cs="Times New Roman"/>
-        </w:rPr>
-      </w:pPr>
-    </w:p>
-    <w:p>
-      <w:pPr>
+        <w:ind w:left="360"/>
+        <w:jc w:val="center"/>
+        <w:rPr>
+          <w:rFonts w:ascii="Times New Roman" w:hAnsi="Times New Roman" w:cs="Times New Roman"/>
+        </w:rPr>
+      </w:pPr>
+      <w:r>
+        <w:rPr>
+          <w:rFonts w:ascii="Times New Roman" w:hAnsi="Times New Roman" w:cs="Times New Roman"/>
+        </w:rPr>
+        <w:drawing>
+          <wp:inline distT="0" distB="0" distL="0" distR="0" wp14:anchorId="1FBCAA81" wp14:editId="568693A1">
+            <wp:extent cx="2442669" cy="2511615"/>
+            <wp:effectExtent l="0" t="0" r="0" b="3175"/>
+            <wp:docPr id="3" name="Picture 3" descr="A diagram of a graph&#10;&#10;Description automatically generated with medium confidence"/>
+            <wp:cNvGraphicFramePr>
+              <a:graphicFrameLocks xmlns:a="http://schemas.openxmlformats.org/drawingml/2006/main" noChangeAspect="1"/>
+            </wp:cNvGraphicFramePr>
+            <a:graphic xmlns:a="http://schemas.openxmlformats.org/drawingml/2006/main">
+              <a:graphicData uri="http://schemas.openxmlformats.org/drawingml/2006/picture">
+                <pic:pic xmlns:pic="http://schemas.openxmlformats.org/drawingml/2006/picture">
+                  <pic:nvPicPr>
+                    <pic:cNvPr id="3" name="Picture 3" descr="A diagram of a graph&#10;&#10;Description automatically generated with medium confidence"/>
+                    <pic:cNvPicPr/>
+                  </pic:nvPicPr>
+                  <pic:blipFill>
+                    <a:blip r:embed="rId8"/>
+                    <a:stretch>
+                      <a:fillRect/>
+                    </a:stretch>
+                  </pic:blipFill>
+                  <pic:spPr>
+                    <a:xfrm>
+                      <a:off x="0" y="0"/>
+                      <a:ext cx="2470132" cy="2539853"/>
+                    </a:xfrm>
+                    <a:prstGeom prst="rect">
+                      <a:avLst/>
+                    </a:prstGeom>
+                  </pic:spPr>
+                </pic:pic>
+              </a:graphicData>
+            </a:graphic>
+          </wp:inline>
+        </w:drawing>
+      </w:r>
+    </w:p>
+    <w:p>
+      <w:pPr>
+        <w:rPr>
+          <w:rFonts w:ascii="Times New Roman" w:hAnsi="Times New Roman" w:cs="Times New Roman"/>
+          <w:b/>
+          <w:iCs/>
+        </w:rPr>
+      </w:pPr>
+    </w:p>
+    <w:p>
+      <w:pPr>
+        <w:ind w:left="360"/>
+        <w:rPr>
+          <w:rFonts w:ascii="Times New Roman" w:hAnsi="Times New Roman" w:cs="Times New Roman"/>
+          <w:bCs/>
+          <w:i/>
+        </w:rPr>
+      </w:pPr>
+      <w:r>
+        <w:rPr>
+          <w:rFonts w:ascii="Times New Roman" w:hAnsi="Times New Roman" w:cs="Times New Roman"/>
+          <w:bCs/>
+          <w:iCs/>
+        </w:rPr>
+        <w:t xml:space="preserve">The figure indicates that the residuals do not show any significant pattern or systematic change in variance across the fitted values. Therefore, the </w:t>
+      </w:r>
+      <w:r>
+        <w:rPr>
+          <w:rFonts w:ascii="Times New Roman" w:hAnsi="Times New Roman" w:cs="Times New Roman"/>
+        </w:rPr>
+        <w:t>homogeneity of variance</w:t>
+      </w:r>
+      <w:r>
+        <w:rPr>
+          <w:rFonts w:ascii="Times New Roman" w:hAnsi="Times New Roman" w:cs="Times New Roman"/>
+          <w:bCs/>
+          <w:iCs/>
+        </w:rPr>
+        <w:t xml:space="preserve"> </w:t>
+      </w:r>
+      <w:r>
+        <w:rPr>
+          <w:rFonts w:ascii="Times New Roman" w:hAnsi="Times New Roman" w:cs="Times New Roman"/>
+          <w:bCs/>
+          <w:iCs/>
+        </w:rPr>
+        <w:t>assumption appears to be satisfied.</w:t>
+      </w:r>
+      <w:r>
+        <w:rPr>
+          <w:rFonts w:ascii="Times New Roman" w:hAnsi="Times New Roman" w:cs="Times New Roman"/>
+          <w:bCs/>
+          <w:i/>
+        </w:rPr>
+        <w:br w:type="page"/>
+      </w:r>
+    </w:p>
+    <w:p>
+      <w:pPr>
+        <w:jc w:val="center"/>
         <w:rPr>
           <w:rFonts w:ascii="Times New Roman" w:hAnsi="Times New Roman" w:cs="Times New Roman"/>
           <w:b/>
           <w:i/>
         </w:rPr>
       </w:pPr>
-    </w:p>
-    <w:p>
-      <w:pPr>
-        <w:jc w:val="center"/>
+      <w:r>
         <w:rPr>
           <w:rFonts w:ascii="Times New Roman" w:hAnsi="Times New Roman" w:cs="Times New Roman"/>
           <w:b/>
           <w:i/>
         </w:rPr>
-      </w:pPr>
-      <w:r>
-        <w:rPr>
-          <w:rFonts w:ascii="Times New Roman" w:hAnsi="Times New Roman" w:cs="Times New Roman"/>
-          <w:b/>
-          <w:i/>
-        </w:rPr>
+        <w:lastRenderedPageBreak/>
         <w:t xml:space="preserve">Homework #1, Part B: </w:t>
       </w:r>
       <w:r>
@@ -1708,14 +2822,7 @@
         <w:rPr>
           <w:rFonts w:ascii="Times New Roman" w:hAnsi="Times New Roman" w:cs="Times New Roman"/>
         </w:rPr>
-        <w:t xml:space="preserve">who </w:t>
-      </w:r>
-      <w:r>
-        <w:rPr>
-          <w:rFonts w:ascii="Times New Roman" w:hAnsi="Times New Roman" w:cs="Times New Roman"/>
-        </w:rPr>
-        <w:lastRenderedPageBreak/>
-        <w:t>were in both time points</w:t>
+        <w:t>who were in both time points</w:t>
       </w:r>
       <w:r>
         <w:rPr>
@@ -1745,10 +2852,81 @@
     </w:p>
     <w:p>
       <w:pPr>
-        <w:rPr>
-          <w:rFonts w:ascii="Times New Roman" w:hAnsi="Times New Roman" w:cs="Times New Roman"/>
-        </w:rPr>
-      </w:pPr>
+        <w:ind w:left="360"/>
+        <w:rPr>
+          <w:rFonts w:ascii="Times New Roman" w:hAnsi="Times New Roman" w:cs="Times New Roman"/>
+        </w:rPr>
+      </w:pPr>
+      <w:r>
+        <w:rPr>
+          <w:rFonts w:ascii="Times New Roman" w:hAnsi="Times New Roman" w:cs="Times New Roman"/>
+        </w:rPr>
+        <w:t xml:space="preserve">HW_time2 &lt;- </w:t>
+      </w:r>
+      <w:proofErr w:type="gramStart"/>
+      <w:r>
+        <w:rPr>
+          <w:rFonts w:ascii="Times New Roman" w:hAnsi="Times New Roman" w:cs="Times New Roman"/>
+        </w:rPr>
+        <w:t>rename(</w:t>
+      </w:r>
+      <w:proofErr w:type="gramEnd"/>
+      <w:r>
+        <w:rPr>
+          <w:rFonts w:ascii="Times New Roman" w:hAnsi="Times New Roman" w:cs="Times New Roman"/>
+        </w:rPr>
+        <w:t>HW_time2, "id" = "id_T2") # rename id column</w:t>
+      </w:r>
+    </w:p>
+    <w:p>
+      <w:pPr>
+        <w:ind w:left="360"/>
+        <w:rPr>
+          <w:rFonts w:ascii="Times New Roman" w:hAnsi="Times New Roman" w:cs="Times New Roman"/>
+        </w:rPr>
+      </w:pPr>
+      <w:proofErr w:type="spellStart"/>
+      <w:r>
+        <w:rPr>
+          <w:rFonts w:ascii="Times New Roman" w:hAnsi="Times New Roman" w:cs="Times New Roman"/>
+        </w:rPr>
+        <w:t>merged_df</w:t>
+      </w:r>
+      <w:proofErr w:type="spellEnd"/>
+      <w:r>
+        <w:rPr>
+          <w:rFonts w:ascii="Times New Roman" w:hAnsi="Times New Roman" w:cs="Times New Roman"/>
+        </w:rPr>
+        <w:t xml:space="preserve"> &lt;- </w:t>
+      </w:r>
+      <w:proofErr w:type="spellStart"/>
+      <w:r>
+        <w:rPr>
+          <w:rFonts w:ascii="Times New Roman" w:hAnsi="Times New Roman" w:cs="Times New Roman"/>
+        </w:rPr>
+        <w:t>inner_</w:t>
+      </w:r>
+      <w:proofErr w:type="gramStart"/>
+      <w:r>
+        <w:rPr>
+          <w:rFonts w:ascii="Times New Roman" w:hAnsi="Times New Roman" w:cs="Times New Roman"/>
+        </w:rPr>
+        <w:t>join</w:t>
+      </w:r>
+      <w:proofErr w:type="spellEnd"/>
+      <w:r>
+        <w:rPr>
+          <w:rFonts w:ascii="Times New Roman" w:hAnsi="Times New Roman" w:cs="Times New Roman"/>
+        </w:rPr>
+        <w:t>(</w:t>
+      </w:r>
+      <w:proofErr w:type="gramEnd"/>
+      <w:r>
+        <w:rPr>
+          <w:rFonts w:ascii="Times New Roman" w:hAnsi="Times New Roman" w:cs="Times New Roman"/>
+        </w:rPr>
+        <w:t>HW_time1, HW_time2, by = "id") # inner join</w:t>
+      </w:r>
     </w:p>
     <w:p>
       <w:pPr>
@@ -1808,13 +2986,43 @@
         <w:rPr>
           <w:rFonts w:ascii="Times New Roman" w:hAnsi="Times New Roman" w:cs="Times New Roman"/>
         </w:rPr>
-        <w:t xml:space="preserve"> overall</w:t>
-      </w:r>
-      <w:r>
-        <w:rPr>
-          <w:rFonts w:ascii="Times New Roman" w:hAnsi="Times New Roman" w:cs="Times New Roman"/>
-        </w:rPr>
-        <w:t xml:space="preserve"> means and standard deviations for the </w:t>
+        <w:t xml:space="preserve"> </w:t>
+      </w:r>
+      <w:r>
+        <w:rPr>
+          <w:rFonts w:ascii="Times New Roman" w:hAnsi="Times New Roman" w:cs="Times New Roman"/>
+          <w:b/>
+          <w:bCs/>
+        </w:rPr>
+        <w:t>overall</w:t>
+      </w:r>
+      <w:r>
+        <w:rPr>
+          <w:rFonts w:ascii="Times New Roman" w:hAnsi="Times New Roman" w:cs="Times New Roman"/>
+          <w:b/>
+          <w:bCs/>
+        </w:rPr>
+        <w:t xml:space="preserve"> means</w:t>
+      </w:r>
+      <w:r>
+        <w:rPr>
+          <w:rFonts w:ascii="Times New Roman" w:hAnsi="Times New Roman" w:cs="Times New Roman"/>
+        </w:rPr>
+        <w:t xml:space="preserve"> and </w:t>
+      </w:r>
+      <w:r>
+        <w:rPr>
+          <w:rFonts w:ascii="Times New Roman" w:hAnsi="Times New Roman" w:cs="Times New Roman"/>
+          <w:b/>
+          <w:bCs/>
+        </w:rPr>
+        <w:t>standard deviations</w:t>
+      </w:r>
+      <w:r>
+        <w:rPr>
+          <w:rFonts w:ascii="Times New Roman" w:hAnsi="Times New Roman" w:cs="Times New Roman"/>
+        </w:rPr>
+        <w:t xml:space="preserve"> for the </w:t>
       </w:r>
       <w:r>
         <w:rPr>
@@ -1843,6 +3051,221 @@
           <w:rFonts w:ascii="Times New Roman" w:hAnsi="Times New Roman" w:cs="Times New Roman"/>
         </w:rPr>
       </w:pPr>
+    </w:p>
+    <w:p>
+      <w:pPr>
+        <w:pStyle w:val="ListParagraph"/>
+        <w:ind w:left="360"/>
+        <w:rPr>
+          <w:rFonts w:ascii="Times New Roman" w:hAnsi="Times New Roman" w:cs="Times New Roman"/>
+        </w:rPr>
+      </w:pPr>
+      <w:r>
+        <w:rPr>
+          <w:rFonts w:ascii="Times New Roman" w:hAnsi="Times New Roman" w:cs="Times New Roman"/>
+        </w:rPr>
+        <w:t xml:space="preserve">Time1_mean </w:t>
+      </w:r>
+      <w:r>
+        <w:rPr>
+          <w:rFonts w:ascii="Times New Roman" w:hAnsi="Times New Roman" w:cs="Times New Roman"/>
+        </w:rPr>
+        <w:tab/>
+      </w:r>
+      <w:r>
+        <w:rPr>
+          <w:rFonts w:ascii="Times New Roman" w:hAnsi="Times New Roman" w:cs="Times New Roman"/>
+        </w:rPr>
+        <w:t xml:space="preserve">Time1_sd </w:t>
+      </w:r>
+      <w:r>
+        <w:rPr>
+          <w:rFonts w:ascii="Times New Roman" w:hAnsi="Times New Roman" w:cs="Times New Roman"/>
+        </w:rPr>
+        <w:tab/>
+      </w:r>
+      <w:r>
+        <w:rPr>
+          <w:rFonts w:ascii="Times New Roman" w:hAnsi="Times New Roman" w:cs="Times New Roman"/>
+        </w:rPr>
+        <w:t xml:space="preserve">Time2_mean </w:t>
+      </w:r>
+      <w:r>
+        <w:rPr>
+          <w:rFonts w:ascii="Times New Roman" w:hAnsi="Times New Roman" w:cs="Times New Roman"/>
+        </w:rPr>
+        <w:tab/>
+      </w:r>
+      <w:r>
+        <w:rPr>
+          <w:rFonts w:ascii="Times New Roman" w:hAnsi="Times New Roman" w:cs="Times New Roman"/>
+        </w:rPr>
+        <w:t>Time2_sd</w:t>
+      </w:r>
+    </w:p>
+    <w:p>
+      <w:pPr>
+        <w:pStyle w:val="ListParagraph"/>
+        <w:ind w:left="360"/>
+        <w:rPr>
+          <w:rFonts w:ascii="Times New Roman" w:hAnsi="Times New Roman" w:cs="Times New Roman"/>
+        </w:rPr>
+      </w:pPr>
+      <w:r>
+        <w:rPr>
+          <w:rFonts w:ascii="Times New Roman" w:hAnsi="Times New Roman" w:cs="Times New Roman"/>
+        </w:rPr>
+        <w:t xml:space="preserve">       &lt;</w:t>
+      </w:r>
+      <w:proofErr w:type="spellStart"/>
+      <w:r>
+        <w:rPr>
+          <w:rFonts w:ascii="Times New Roman" w:hAnsi="Times New Roman" w:cs="Times New Roman"/>
+        </w:rPr>
+        <w:t>dbl</w:t>
+      </w:r>
+      <w:proofErr w:type="spellEnd"/>
+      <w:r>
+        <w:rPr>
+          <w:rFonts w:ascii="Times New Roman" w:hAnsi="Times New Roman" w:cs="Times New Roman"/>
+        </w:rPr>
+        <w:t xml:space="preserve">&gt;    </w:t>
+      </w:r>
+      <w:r>
+        <w:rPr>
+          <w:rFonts w:ascii="Times New Roman" w:hAnsi="Times New Roman" w:cs="Times New Roman"/>
+        </w:rPr>
+        <w:tab/>
+      </w:r>
+      <w:r>
+        <w:rPr>
+          <w:rFonts w:ascii="Times New Roman" w:hAnsi="Times New Roman" w:cs="Times New Roman"/>
+        </w:rPr>
+        <w:t>&lt;</w:t>
+      </w:r>
+      <w:proofErr w:type="spellStart"/>
+      <w:r>
+        <w:rPr>
+          <w:rFonts w:ascii="Times New Roman" w:hAnsi="Times New Roman" w:cs="Times New Roman"/>
+        </w:rPr>
+        <w:t>dbl</w:t>
+      </w:r>
+      <w:proofErr w:type="spellEnd"/>
+      <w:r>
+        <w:rPr>
+          <w:rFonts w:ascii="Times New Roman" w:hAnsi="Times New Roman" w:cs="Times New Roman"/>
+        </w:rPr>
+        <w:t xml:space="preserve">&gt;     </w:t>
+      </w:r>
+      <w:r>
+        <w:rPr>
+          <w:rFonts w:ascii="Times New Roman" w:hAnsi="Times New Roman" w:cs="Times New Roman"/>
+        </w:rPr>
+        <w:tab/>
+      </w:r>
+      <w:r>
+        <w:rPr>
+          <w:rFonts w:ascii="Times New Roman" w:hAnsi="Times New Roman" w:cs="Times New Roman"/>
+        </w:rPr>
+        <w:t xml:space="preserve"> &lt;</w:t>
+      </w:r>
+      <w:proofErr w:type="spellStart"/>
+      <w:r>
+        <w:rPr>
+          <w:rFonts w:ascii="Times New Roman" w:hAnsi="Times New Roman" w:cs="Times New Roman"/>
+        </w:rPr>
+        <w:t>dbl</w:t>
+      </w:r>
+      <w:proofErr w:type="spellEnd"/>
+      <w:r>
+        <w:rPr>
+          <w:rFonts w:ascii="Times New Roman" w:hAnsi="Times New Roman" w:cs="Times New Roman"/>
+        </w:rPr>
+        <w:t xml:space="preserve">&gt;    </w:t>
+      </w:r>
+      <w:r>
+        <w:rPr>
+          <w:rFonts w:ascii="Times New Roman" w:hAnsi="Times New Roman" w:cs="Times New Roman"/>
+        </w:rPr>
+        <w:tab/>
+      </w:r>
+      <w:r>
+        <w:rPr>
+          <w:rFonts w:ascii="Times New Roman" w:hAnsi="Times New Roman" w:cs="Times New Roman"/>
+        </w:rPr>
+        <w:t>&lt;</w:t>
+      </w:r>
+      <w:proofErr w:type="spellStart"/>
+      <w:r>
+        <w:rPr>
+          <w:rFonts w:ascii="Times New Roman" w:hAnsi="Times New Roman" w:cs="Times New Roman"/>
+        </w:rPr>
+        <w:t>dbl</w:t>
+      </w:r>
+      <w:proofErr w:type="spellEnd"/>
+      <w:r>
+        <w:rPr>
+          <w:rFonts w:ascii="Times New Roman" w:hAnsi="Times New Roman" w:cs="Times New Roman"/>
+        </w:rPr>
+        <w:t>&gt;</w:t>
+      </w:r>
+    </w:p>
+    <w:p>
+      <w:pPr>
+        <w:pStyle w:val="ListParagraph"/>
+        <w:ind w:left="360"/>
+        <w:rPr>
+          <w:rFonts w:ascii="Times New Roman" w:hAnsi="Times New Roman" w:cs="Times New Roman"/>
+        </w:rPr>
+      </w:pPr>
+      <w:r>
+        <w:rPr>
+          <w:rFonts w:ascii="Times New Roman" w:hAnsi="Times New Roman" w:cs="Times New Roman"/>
+        </w:rPr>
+        <w:t xml:space="preserve"> </w:t>
+      </w:r>
+      <w:r>
+        <w:rPr>
+          <w:rFonts w:ascii="Times New Roman" w:hAnsi="Times New Roman" w:cs="Times New Roman"/>
+        </w:rPr>
+        <w:t xml:space="preserve">       50.0     </w:t>
+      </w:r>
+      <w:r>
+        <w:rPr>
+          <w:rFonts w:ascii="Times New Roman" w:hAnsi="Times New Roman" w:cs="Times New Roman"/>
+        </w:rPr>
+        <w:tab/>
+      </w:r>
+      <w:r>
+        <w:rPr>
+          <w:rFonts w:ascii="Times New Roman" w:hAnsi="Times New Roman" w:cs="Times New Roman"/>
+        </w:rPr>
+        <w:t xml:space="preserve">9.48      </w:t>
+      </w:r>
+      <w:r>
+        <w:rPr>
+          <w:rFonts w:ascii="Times New Roman" w:hAnsi="Times New Roman" w:cs="Times New Roman"/>
+        </w:rPr>
+        <w:tab/>
+      </w:r>
+      <w:r>
+        <w:rPr>
+          <w:rFonts w:ascii="Times New Roman" w:hAnsi="Times New Roman" w:cs="Times New Roman"/>
+        </w:rPr>
+        <w:t xml:space="preserve"> 54.6     </w:t>
+      </w:r>
+      <w:r>
+        <w:rPr>
+          <w:rFonts w:ascii="Times New Roman" w:hAnsi="Times New Roman" w:cs="Times New Roman"/>
+        </w:rPr>
+        <w:tab/>
+      </w:r>
+      <w:r>
+        <w:rPr>
+          <w:rFonts w:ascii="Times New Roman" w:hAnsi="Times New Roman" w:cs="Times New Roman"/>
+        </w:rPr>
+        <w:t>10.7</w:t>
+      </w:r>
     </w:p>
     <w:p>
       <w:pPr>
@@ -1879,6 +3302,7 @@
         </w:rPr>
         <w:t xml:space="preserve">Perform a paired-samples </w:t>
       </w:r>
+      <w:proofErr w:type="spellStart"/>
       <w:r>
         <w:rPr>
           <w:rFonts w:ascii="Times New Roman" w:hAnsi="Times New Roman" w:cs="Times New Roman"/>
@@ -1887,6 +3311,7 @@
         </w:rPr>
         <w:t>t</w:t>
       </w:r>
+      <w:proofErr w:type="spellEnd"/>
       <w:r>
         <w:rPr>
           <w:rFonts w:ascii="Times New Roman" w:hAnsi="Times New Roman" w:cs="Times New Roman"/>
@@ -1977,6 +3402,88 @@
           <w:rFonts w:ascii="Times New Roman" w:hAnsi="Times New Roman" w:cs="Times New Roman"/>
         </w:rPr>
       </w:pPr>
+      <w:r>
+        <w:rPr>
+          <w:rFonts w:ascii="Times New Roman" w:hAnsi="Times New Roman" w:cs="Times New Roman"/>
+        </w:rPr>
+        <w:t>A paired sample t test revealed that m</w:t>
+      </w:r>
+      <w:r>
+        <w:rPr>
+          <w:rFonts w:ascii="Times New Roman" w:hAnsi="Times New Roman" w:cs="Times New Roman"/>
+        </w:rPr>
+        <w:t xml:space="preserve">ath scores at </w:t>
+      </w:r>
+      <w:r>
+        <w:rPr>
+          <w:rFonts w:ascii="Times New Roman" w:hAnsi="Times New Roman" w:cs="Times New Roman"/>
+        </w:rPr>
+        <w:t xml:space="preserve">time </w:t>
+      </w:r>
+      <w:r>
+        <w:rPr>
+          <w:rFonts w:ascii="Times New Roman" w:hAnsi="Times New Roman" w:cs="Times New Roman"/>
+        </w:rPr>
+        <w:t xml:space="preserve">2 (M = 54.6, SD = 10.7) were significantly higher than math scores at </w:t>
+      </w:r>
+      <w:r>
+        <w:rPr>
+          <w:rFonts w:ascii="Times New Roman" w:hAnsi="Times New Roman" w:cs="Times New Roman"/>
+        </w:rPr>
+        <w:t xml:space="preserve">time </w:t>
+      </w:r>
+      <w:r>
+        <w:rPr>
+          <w:rFonts w:ascii="Times New Roman" w:hAnsi="Times New Roman" w:cs="Times New Roman"/>
+        </w:rPr>
+        <w:t>1 (M = 50.0, SD = 9.48),</w:t>
+      </w:r>
+      <w:r>
+        <w:rPr>
+          <w:rFonts w:ascii="Times New Roman" w:hAnsi="Times New Roman" w:cs="Times New Roman"/>
+          <w:i/>
+          <w:iCs/>
+        </w:rPr>
+        <w:t xml:space="preserve"> t</w:t>
+      </w:r>
+      <w:r>
+        <w:rPr>
+          <w:rFonts w:ascii="Times New Roman" w:hAnsi="Times New Roman" w:cs="Times New Roman"/>
+        </w:rPr>
+        <w:t xml:space="preserve"> </w:t>
+      </w:r>
+      <w:r>
+        <w:rPr>
+          <w:rFonts w:ascii="Times New Roman" w:hAnsi="Times New Roman" w:cs="Times New Roman"/>
+        </w:rPr>
+        <w:t xml:space="preserve">(234) = -5.03, </w:t>
+      </w:r>
+      <w:r>
+        <w:rPr>
+          <w:rFonts w:ascii="Times New Roman" w:hAnsi="Times New Roman" w:cs="Times New Roman"/>
+          <w:i/>
+          <w:iCs/>
+        </w:rPr>
+        <w:t>p</w:t>
+      </w:r>
+      <w:r>
+        <w:rPr>
+          <w:rFonts w:ascii="Times New Roman" w:hAnsi="Times New Roman" w:cs="Times New Roman"/>
+        </w:rPr>
+        <w:t xml:space="preserve"> &lt; .001. This indicates a statistically significant improvement in math scores</w:t>
+      </w:r>
+      <w:r>
+        <w:rPr>
+          <w:rFonts w:ascii="Times New Roman" w:hAnsi="Times New Roman" w:cs="Times New Roman"/>
+        </w:rPr>
+        <w:t xml:space="preserve"> between the two time points</w:t>
+      </w:r>
+      <w:r>
+        <w:rPr>
+          <w:rFonts w:ascii="Times New Roman" w:hAnsi="Times New Roman" w:cs="Times New Roman"/>
+        </w:rPr>
+        <w:t>.</w:t>
+      </w:r>
     </w:p>
     <w:p>
       <w:pPr>
@@ -2046,6 +3553,110 @@
           <w:rFonts w:ascii="Times New Roman" w:hAnsi="Times New Roman" w:cs="Times New Roman"/>
         </w:rPr>
       </w:pPr>
+      <w:proofErr w:type="spellStart"/>
+      <w:r>
+        <w:rPr>
+          <w:rFonts w:ascii="Times New Roman" w:hAnsi="Times New Roman" w:cs="Times New Roman"/>
+        </w:rPr>
+        <w:t>merged_df</w:t>
+      </w:r>
+      <w:proofErr w:type="spellEnd"/>
+      <w:r>
+        <w:rPr>
+          <w:rFonts w:ascii="Times New Roman" w:hAnsi="Times New Roman" w:cs="Times New Roman"/>
+        </w:rPr>
+        <w:t xml:space="preserve"> &lt;- </w:t>
+      </w:r>
+      <w:proofErr w:type="gramStart"/>
+      <w:r>
+        <w:rPr>
+          <w:rFonts w:ascii="Times New Roman" w:hAnsi="Times New Roman" w:cs="Times New Roman"/>
+        </w:rPr>
+        <w:t>rename(</w:t>
+      </w:r>
+      <w:proofErr w:type="spellStart"/>
+      <w:proofErr w:type="gramEnd"/>
+      <w:r>
+        <w:rPr>
+          <w:rFonts w:ascii="Times New Roman" w:hAnsi="Times New Roman" w:cs="Times New Roman"/>
+        </w:rPr>
+        <w:t>merged_df</w:t>
+      </w:r>
+      <w:proofErr w:type="spellEnd"/>
+      <w:r>
+        <w:rPr>
+          <w:rFonts w:ascii="Times New Roman" w:hAnsi="Times New Roman" w:cs="Times New Roman"/>
+        </w:rPr>
+        <w:t>, "math_T1" = "math")</w:t>
+      </w:r>
+    </w:p>
+    <w:p>
+      <w:pPr>
+        <w:pStyle w:val="ListParagraph"/>
+        <w:ind w:left="360"/>
+        <w:rPr>
+          <w:rFonts w:ascii="Times New Roman" w:hAnsi="Times New Roman" w:cs="Times New Roman"/>
+        </w:rPr>
+      </w:pPr>
+      <w:proofErr w:type="spellStart"/>
+      <w:r>
+        <w:rPr>
+          <w:rFonts w:ascii="Times New Roman" w:hAnsi="Times New Roman" w:cs="Times New Roman"/>
+        </w:rPr>
+        <w:t>long_df</w:t>
+      </w:r>
+      <w:proofErr w:type="spellEnd"/>
+      <w:r>
+        <w:rPr>
+          <w:rFonts w:ascii="Times New Roman" w:hAnsi="Times New Roman" w:cs="Times New Roman"/>
+        </w:rPr>
+        <w:t xml:space="preserve"> &lt;- </w:t>
+      </w:r>
+      <w:proofErr w:type="gramStart"/>
+      <w:r>
+        <w:rPr>
+          <w:rFonts w:ascii="Times New Roman" w:hAnsi="Times New Roman" w:cs="Times New Roman"/>
+        </w:rPr>
+        <w:t>gather(</w:t>
+      </w:r>
+      <w:proofErr w:type="spellStart"/>
+      <w:proofErr w:type="gramEnd"/>
+      <w:r>
+        <w:rPr>
+          <w:rFonts w:ascii="Times New Roman" w:hAnsi="Times New Roman" w:cs="Times New Roman"/>
+        </w:rPr>
+        <w:t>merged_df</w:t>
+      </w:r>
+      <w:proofErr w:type="spellEnd"/>
+      <w:r>
+        <w:rPr>
+          <w:rFonts w:ascii="Times New Roman" w:hAnsi="Times New Roman" w:cs="Times New Roman"/>
+        </w:rPr>
+        <w:t>, key = "time", value = "</w:t>
+      </w:r>
+      <w:proofErr w:type="spellStart"/>
+      <w:r>
+        <w:rPr>
+          <w:rFonts w:ascii="Times New Roman" w:hAnsi="Times New Roman" w:cs="Times New Roman"/>
+        </w:rPr>
+        <w:t>math_score</w:t>
+      </w:r>
+      <w:proofErr w:type="spellEnd"/>
+      <w:r>
+        <w:rPr>
+          <w:rFonts w:ascii="Times New Roman" w:hAnsi="Times New Roman" w:cs="Times New Roman"/>
+        </w:rPr>
+        <w:t>", math_T1, math_T2)</w:t>
+      </w:r>
+    </w:p>
+    <w:p>
+      <w:pPr>
+        <w:pStyle w:val="ListParagraph"/>
+        <w:ind w:left="360"/>
+        <w:rPr>
+          <w:rFonts w:ascii="Times New Roman" w:hAnsi="Times New Roman" w:cs="Times New Roman"/>
+        </w:rPr>
+      </w:pPr>
     </w:p>
     <w:p>
       <w:pPr>
@@ -2077,7 +3688,21 @@
         <w:rPr>
           <w:rFonts w:ascii="Times New Roman" w:hAnsi="Times New Roman" w:cs="Times New Roman"/>
         </w:rPr>
-        <w:t xml:space="preserve">somethings about the long data frame that you wish to change for presentation/analysis purposes. First, </w:t>
+        <w:t xml:space="preserve">somethings about the long data frame that you wish to change for presentation/analysis purposes. </w:t>
+      </w:r>
+      <w:r>
+        <w:rPr>
+          <w:rFonts w:ascii="Times New Roman" w:hAnsi="Times New Roman" w:cs="Times New Roman"/>
+          <w:b/>
+          <w:bCs/>
+        </w:rPr>
+        <w:t>First</w:t>
+      </w:r>
+      <w:r>
+        <w:rPr>
+          <w:rFonts w:ascii="Times New Roman" w:hAnsi="Times New Roman" w:cs="Times New Roman"/>
+        </w:rPr>
+        <w:t xml:space="preserve">, </w:t>
       </w:r>
       <w:r>
         <w:rPr>
@@ -2089,7 +3714,21 @@
         <w:rPr>
           <w:rFonts w:ascii="Times New Roman" w:hAnsi="Times New Roman" w:cs="Times New Roman"/>
         </w:rPr>
-        <w:t xml:space="preserve">assignment for participants was the same across the two time points, you only want one condition column (i.e., remove one of the condition columns). Second, </w:t>
+        <w:t xml:space="preserve">assignment for participants was the same across the two time points, you only want one condition column (i.e., remove one of the condition columns). </w:t>
+      </w:r>
+      <w:r>
+        <w:rPr>
+          <w:rFonts w:ascii="Times New Roman" w:hAnsi="Times New Roman" w:cs="Times New Roman"/>
+          <w:b/>
+          <w:bCs/>
+        </w:rPr>
+        <w:t>Second</w:t>
+      </w:r>
+      <w:r>
+        <w:rPr>
+          <w:rFonts w:ascii="Times New Roman" w:hAnsi="Times New Roman" w:cs="Times New Roman"/>
+        </w:rPr>
+        <w:t xml:space="preserve">, </w:t>
       </w:r>
       <w:r>
         <w:rPr>
@@ -2118,8 +3757,17 @@
       <w:r>
         <w:rPr>
           <w:rFonts w:ascii="Times New Roman" w:hAnsi="Times New Roman" w:cs="Times New Roman"/>
-        </w:rPr>
-        <w:t xml:space="preserve">Finally, </w:t>
+          <w:b/>
+          <w:bCs/>
+        </w:rPr>
+        <w:lastRenderedPageBreak/>
+        <w:t>Finally</w:t>
+      </w:r>
+      <w:r>
+        <w:rPr>
+          <w:rFonts w:ascii="Times New Roman" w:hAnsi="Times New Roman" w:cs="Times New Roman"/>
+        </w:rPr>
+        <w:t xml:space="preserve">, </w:t>
       </w:r>
       <w:r>
         <w:rPr>
@@ -2157,6 +3805,121 @@
           <w:rFonts w:ascii="Times New Roman" w:hAnsi="Times New Roman" w:cs="Times New Roman"/>
         </w:rPr>
       </w:pPr>
+      <w:proofErr w:type="spellStart"/>
+      <w:r>
+        <w:rPr>
+          <w:rFonts w:ascii="Times New Roman" w:hAnsi="Times New Roman" w:cs="Times New Roman"/>
+        </w:rPr>
+        <w:t>long_df</w:t>
+      </w:r>
+      <w:proofErr w:type="spellEnd"/>
+      <w:r>
+        <w:rPr>
+          <w:rFonts w:ascii="Times New Roman" w:hAnsi="Times New Roman" w:cs="Times New Roman"/>
+        </w:rPr>
+        <w:t xml:space="preserve"> &lt;- </w:t>
+      </w:r>
+      <w:proofErr w:type="spellStart"/>
+      <w:r>
+        <w:rPr>
+          <w:rFonts w:ascii="Times New Roman" w:hAnsi="Times New Roman" w:cs="Times New Roman"/>
+        </w:rPr>
+        <w:t>long_df</w:t>
+      </w:r>
+      <w:proofErr w:type="spellEnd"/>
+      <w:r>
+        <w:rPr>
+          <w:rFonts w:ascii="Times New Roman" w:hAnsi="Times New Roman" w:cs="Times New Roman"/>
+        </w:rPr>
+        <w:t xml:space="preserve"> %&gt;% </w:t>
+      </w:r>
+    </w:p>
+    <w:p>
+      <w:pPr>
+        <w:pStyle w:val="ListParagraph"/>
+        <w:ind w:left="360"/>
+        <w:rPr>
+          <w:rFonts w:ascii="Times New Roman" w:hAnsi="Times New Roman" w:cs="Times New Roman"/>
+        </w:rPr>
+      </w:pPr>
+      <w:r>
+        <w:rPr>
+          <w:rFonts w:ascii="Times New Roman" w:hAnsi="Times New Roman" w:cs="Times New Roman"/>
+        </w:rPr>
+        <w:t xml:space="preserve">  select</w:t>
+      </w:r>
+      <w:proofErr w:type="gramStart"/>
+      <w:r>
+        <w:rPr>
+          <w:rFonts w:ascii="Times New Roman" w:hAnsi="Times New Roman" w:cs="Times New Roman"/>
+        </w:rPr>
+        <w:t>(!condition</w:t>
+      </w:r>
+      <w:proofErr w:type="gramEnd"/>
+      <w:r>
+        <w:rPr>
+          <w:rFonts w:ascii="Times New Roman" w:hAnsi="Times New Roman" w:cs="Times New Roman"/>
+        </w:rPr>
+        <w:t xml:space="preserve">_T2) %&gt;% </w:t>
+      </w:r>
+    </w:p>
+    <w:p>
+      <w:pPr>
+        <w:pStyle w:val="ListParagraph"/>
+        <w:ind w:left="360"/>
+        <w:rPr>
+          <w:rFonts w:ascii="Times New Roman" w:hAnsi="Times New Roman" w:cs="Times New Roman"/>
+        </w:rPr>
+      </w:pPr>
+      <w:r>
+        <w:rPr>
+          <w:rFonts w:ascii="Times New Roman" w:hAnsi="Times New Roman" w:cs="Times New Roman"/>
+        </w:rPr>
+        <w:t xml:space="preserve">  </w:t>
+      </w:r>
+      <w:proofErr w:type="gramStart"/>
+      <w:r>
+        <w:rPr>
+          <w:rFonts w:ascii="Times New Roman" w:hAnsi="Times New Roman" w:cs="Times New Roman"/>
+        </w:rPr>
+        <w:t>mutate(</w:t>
+      </w:r>
+      <w:proofErr w:type="gramEnd"/>
+      <w:r>
+        <w:rPr>
+          <w:rFonts w:ascii="Times New Roman" w:hAnsi="Times New Roman" w:cs="Times New Roman"/>
+        </w:rPr>
+        <w:t xml:space="preserve">time = </w:t>
+      </w:r>
+      <w:proofErr w:type="spellStart"/>
+      <w:r>
+        <w:rPr>
+          <w:rFonts w:ascii="Times New Roman" w:hAnsi="Times New Roman" w:cs="Times New Roman"/>
+        </w:rPr>
+        <w:t>if_else</w:t>
+      </w:r>
+      <w:proofErr w:type="spellEnd"/>
+      <w:r>
+        <w:rPr>
+          <w:rFonts w:ascii="Times New Roman" w:hAnsi="Times New Roman" w:cs="Times New Roman"/>
+        </w:rPr>
+        <w:t xml:space="preserve">(time == "math_T1", 1, 2)) %&gt;% </w:t>
+      </w:r>
+    </w:p>
+    <w:p>
+      <w:pPr>
+        <w:pStyle w:val="ListParagraph"/>
+        <w:ind w:left="360"/>
+        <w:rPr>
+          <w:rFonts w:ascii="Times New Roman" w:hAnsi="Times New Roman" w:cs="Times New Roman"/>
+        </w:rPr>
+      </w:pPr>
+      <w:r>
+        <w:rPr>
+          <w:rFonts w:ascii="Times New Roman" w:hAnsi="Times New Roman" w:cs="Times New Roman"/>
+        </w:rPr>
+        <w:t xml:space="preserve">  arrange(id)</w:t>
+      </w:r>
     </w:p>
     <w:p>
       <w:pPr>
@@ -2230,20 +3993,50 @@
         <w:rPr>
           <w:rFonts w:ascii="Times New Roman" w:hAnsi="Times New Roman" w:cs="Times New Roman"/>
         </w:rPr>
-        <w:t xml:space="preserve"> scores. Report the values below.</w:t>
-      </w:r>
-      <w:r>
-        <w:rPr>
-          <w:rFonts w:ascii="Times New Roman" w:hAnsi="Times New Roman" w:cs="Times New Roman"/>
-        </w:rPr>
-        <w:t xml:space="preserve"> Do these descriptive statistics suggest that the paired-samples t test results above </w:t>
-      </w:r>
+        <w:t xml:space="preserve"> </w:t>
+      </w:r>
+      <w:proofErr w:type="spellStart"/>
+      <w:r>
+        <w:rPr>
+          <w:rFonts w:ascii="Times New Roman" w:hAnsi="Times New Roman" w:cs="Times New Roman"/>
+        </w:rPr>
+        <w:t>scores</w:t>
+      </w:r>
+      <w:proofErr w:type="spellEnd"/>
+      <w:r>
+        <w:rPr>
+          <w:rFonts w:ascii="Times New Roman" w:hAnsi="Times New Roman" w:cs="Times New Roman"/>
+        </w:rPr>
+        <w:t>. Report the values below.</w:t>
+      </w:r>
+      <w:r>
+        <w:rPr>
+          <w:rFonts w:ascii="Times New Roman" w:hAnsi="Times New Roman" w:cs="Times New Roman"/>
+        </w:rPr>
+        <w:t xml:space="preserve"> Do these descriptive statistics suggest that the paired-samples </w:t>
+      </w:r>
+      <w:proofErr w:type="spellStart"/>
+      <w:r>
+        <w:rPr>
+          <w:rFonts w:ascii="Times New Roman" w:hAnsi="Times New Roman" w:cs="Times New Roman"/>
+        </w:rPr>
+        <w:t>t</w:t>
+      </w:r>
+      <w:proofErr w:type="spellEnd"/>
+      <w:r>
+        <w:rPr>
+          <w:rFonts w:ascii="Times New Roman" w:hAnsi="Times New Roman" w:cs="Times New Roman"/>
+        </w:rPr>
+        <w:t xml:space="preserve"> test results above </w:t>
+      </w:r>
+      <w:proofErr w:type="gramStart"/>
       <w:r>
         <w:rPr>
           <w:rFonts w:ascii="Times New Roman" w:hAnsi="Times New Roman" w:cs="Times New Roman"/>
         </w:rPr>
         <w:t>is</w:t>
       </w:r>
+      <w:proofErr w:type="gramEnd"/>
       <w:r>
         <w:rPr>
           <w:rFonts w:ascii="Times New Roman" w:hAnsi="Times New Roman" w:cs="Times New Roman"/>
@@ -2271,12 +4064,237 @@
     </w:p>
     <w:p>
       <w:pPr>
-        <w:pStyle w:val="ListParagraph"/>
-        <w:ind w:left="360"/>
-        <w:rPr>
-          <w:rFonts w:ascii="Times New Roman" w:hAnsi="Times New Roman" w:cs="Times New Roman"/>
-        </w:rPr>
-      </w:pPr>
+        <w:rPr>
+          <w:rFonts w:ascii="Times New Roman" w:hAnsi="Times New Roman" w:cs="Times New Roman"/>
+        </w:rPr>
+      </w:pPr>
+    </w:p>
+    <w:p>
+      <w:pPr>
+        <w:ind w:left="360"/>
+        <w:rPr>
+          <w:rFonts w:ascii="Times New Roman" w:hAnsi="Times New Roman" w:cs="Times New Roman"/>
+        </w:rPr>
+      </w:pPr>
+      <w:proofErr w:type="gramStart"/>
+      <w:r>
+        <w:rPr>
+          <w:rFonts w:ascii="Times New Roman" w:hAnsi="Times New Roman" w:cs="Times New Roman"/>
+        </w:rPr>
+        <w:t>condition  time</w:t>
+      </w:r>
+      <w:proofErr w:type="gramEnd"/>
+      <w:r>
+        <w:rPr>
+          <w:rFonts w:ascii="Times New Roman" w:hAnsi="Times New Roman" w:cs="Times New Roman"/>
+        </w:rPr>
+        <w:t xml:space="preserve">  Mean    SD</w:t>
+      </w:r>
+    </w:p>
+    <w:p>
+      <w:pPr>
+        <w:ind w:left="360"/>
+        <w:rPr>
+          <w:rFonts w:ascii="Times New Roman" w:hAnsi="Times New Roman" w:cs="Times New Roman"/>
+        </w:rPr>
+      </w:pPr>
+      <w:r>
+        <w:rPr>
+          <w:rFonts w:ascii="Times New Roman" w:hAnsi="Times New Roman" w:cs="Times New Roman"/>
+        </w:rPr>
+        <w:t xml:space="preserve">      &lt;</w:t>
+      </w:r>
+      <w:proofErr w:type="spellStart"/>
+      <w:r>
+        <w:rPr>
+          <w:rFonts w:ascii="Times New Roman" w:hAnsi="Times New Roman" w:cs="Times New Roman"/>
+        </w:rPr>
+        <w:t>dbl</w:t>
+      </w:r>
+      <w:proofErr w:type="spellEnd"/>
+      <w:r>
+        <w:rPr>
+          <w:rFonts w:ascii="Times New Roman" w:hAnsi="Times New Roman" w:cs="Times New Roman"/>
+        </w:rPr>
+        <w:t>&gt; &lt;</w:t>
+      </w:r>
+      <w:proofErr w:type="spellStart"/>
+      <w:r>
+        <w:rPr>
+          <w:rFonts w:ascii="Times New Roman" w:hAnsi="Times New Roman" w:cs="Times New Roman"/>
+        </w:rPr>
+        <w:t>dbl</w:t>
+      </w:r>
+      <w:proofErr w:type="spellEnd"/>
+      <w:r>
+        <w:rPr>
+          <w:rFonts w:ascii="Times New Roman" w:hAnsi="Times New Roman" w:cs="Times New Roman"/>
+        </w:rPr>
+        <w:t>&gt; &lt;</w:t>
+      </w:r>
+      <w:proofErr w:type="spellStart"/>
+      <w:r>
+        <w:rPr>
+          <w:rFonts w:ascii="Times New Roman" w:hAnsi="Times New Roman" w:cs="Times New Roman"/>
+        </w:rPr>
+        <w:t>dbl</w:t>
+      </w:r>
+      <w:proofErr w:type="spellEnd"/>
+      <w:r>
+        <w:rPr>
+          <w:rFonts w:ascii="Times New Roman" w:hAnsi="Times New Roman" w:cs="Times New Roman"/>
+        </w:rPr>
+        <w:t>&gt; &lt;</w:t>
+      </w:r>
+      <w:proofErr w:type="spellStart"/>
+      <w:r>
+        <w:rPr>
+          <w:rFonts w:ascii="Times New Roman" w:hAnsi="Times New Roman" w:cs="Times New Roman"/>
+        </w:rPr>
+        <w:t>dbl</w:t>
+      </w:r>
+      <w:proofErr w:type="spellEnd"/>
+      <w:r>
+        <w:rPr>
+          <w:rFonts w:ascii="Times New Roman" w:hAnsi="Times New Roman" w:cs="Times New Roman"/>
+        </w:rPr>
+        <w:t>&gt;</w:t>
+      </w:r>
+    </w:p>
+    <w:p>
+      <w:pPr>
+        <w:ind w:left="360"/>
+        <w:rPr>
+          <w:rFonts w:ascii="Times New Roman" w:hAnsi="Times New Roman" w:cs="Times New Roman"/>
+        </w:rPr>
+      </w:pPr>
+      <w:r>
+        <w:rPr>
+          <w:rFonts w:ascii="Times New Roman" w:hAnsi="Times New Roman" w:cs="Times New Roman"/>
+        </w:rPr>
+        <w:t xml:space="preserve">1         0     </w:t>
+      </w:r>
+      <w:proofErr w:type="gramStart"/>
+      <w:r>
+        <w:rPr>
+          <w:rFonts w:ascii="Times New Roman" w:hAnsi="Times New Roman" w:cs="Times New Roman"/>
+        </w:rPr>
+        <w:t>1  49.5</w:t>
+      </w:r>
+      <w:proofErr w:type="gramEnd"/>
+      <w:r>
+        <w:rPr>
+          <w:rFonts w:ascii="Times New Roman" w:hAnsi="Times New Roman" w:cs="Times New Roman"/>
+        </w:rPr>
+        <w:t xml:space="preserve">  9.81</w:t>
+      </w:r>
+    </w:p>
+    <w:p>
+      <w:pPr>
+        <w:ind w:left="360"/>
+        <w:rPr>
+          <w:rFonts w:ascii="Times New Roman" w:hAnsi="Times New Roman" w:cs="Times New Roman"/>
+        </w:rPr>
+      </w:pPr>
+      <w:r>
+        <w:rPr>
+          <w:rFonts w:ascii="Times New Roman" w:hAnsi="Times New Roman" w:cs="Times New Roman"/>
+        </w:rPr>
+        <w:t xml:space="preserve">2         0     </w:t>
+      </w:r>
+      <w:proofErr w:type="gramStart"/>
+      <w:r>
+        <w:rPr>
+          <w:rFonts w:ascii="Times New Roman" w:hAnsi="Times New Roman" w:cs="Times New Roman"/>
+        </w:rPr>
+        <w:t>2  49.8</w:t>
+      </w:r>
+      <w:proofErr w:type="gramEnd"/>
+      <w:r>
+        <w:rPr>
+          <w:rFonts w:ascii="Times New Roman" w:hAnsi="Times New Roman" w:cs="Times New Roman"/>
+        </w:rPr>
+        <w:t xml:space="preserve">  9.85</w:t>
+      </w:r>
+    </w:p>
+    <w:p>
+      <w:pPr>
+        <w:ind w:left="360"/>
+        <w:rPr>
+          <w:rFonts w:ascii="Times New Roman" w:hAnsi="Times New Roman" w:cs="Times New Roman"/>
+        </w:rPr>
+      </w:pPr>
+      <w:r>
+        <w:rPr>
+          <w:rFonts w:ascii="Times New Roman" w:hAnsi="Times New Roman" w:cs="Times New Roman"/>
+        </w:rPr>
+        <w:t xml:space="preserve">3         1     </w:t>
+      </w:r>
+      <w:proofErr w:type="gramStart"/>
+      <w:r>
+        <w:rPr>
+          <w:rFonts w:ascii="Times New Roman" w:hAnsi="Times New Roman" w:cs="Times New Roman"/>
+        </w:rPr>
+        <w:t>1  50.6</w:t>
+      </w:r>
+      <w:proofErr w:type="gramEnd"/>
+      <w:r>
+        <w:rPr>
+          <w:rFonts w:ascii="Times New Roman" w:hAnsi="Times New Roman" w:cs="Times New Roman"/>
+        </w:rPr>
+        <w:t xml:space="preserve">  9.15</w:t>
+      </w:r>
+    </w:p>
+    <w:p>
+      <w:pPr>
+        <w:ind w:left="360"/>
+        <w:rPr>
+          <w:rFonts w:ascii="Times New Roman" w:hAnsi="Times New Roman" w:cs="Times New Roman"/>
+        </w:rPr>
+      </w:pPr>
+      <w:r>
+        <w:rPr>
+          <w:rFonts w:ascii="Times New Roman" w:hAnsi="Times New Roman" w:cs="Times New Roman"/>
+        </w:rPr>
+        <w:t xml:space="preserve">4         1     </w:t>
+      </w:r>
+      <w:proofErr w:type="gramStart"/>
+      <w:r>
+        <w:rPr>
+          <w:rFonts w:ascii="Times New Roman" w:hAnsi="Times New Roman" w:cs="Times New Roman"/>
+        </w:rPr>
+        <w:t>2  59.3</w:t>
+      </w:r>
+      <w:proofErr w:type="gramEnd"/>
+      <w:r>
+        <w:rPr>
+          <w:rFonts w:ascii="Times New Roman" w:hAnsi="Times New Roman" w:cs="Times New Roman"/>
+        </w:rPr>
+        <w:t xml:space="preserve">  9.46</w:t>
+      </w:r>
+    </w:p>
+    <w:p>
+      <w:pPr>
+        <w:ind w:left="360"/>
+        <w:rPr>
+          <w:rFonts w:ascii="Times New Roman" w:hAnsi="Times New Roman" w:cs="Times New Roman"/>
+        </w:rPr>
+      </w:pPr>
+    </w:p>
+    <w:p>
+      <w:pPr>
+        <w:pStyle w:val="ListParagraph"/>
+        <w:ind w:left="360"/>
+        <w:rPr>
+          <w:rFonts w:ascii="Times New Roman" w:hAnsi="Times New Roman" w:cs="Times New Roman"/>
+        </w:rPr>
+      </w:pPr>
+      <w:r>
+        <w:rPr>
+          <w:rFonts w:ascii="Times New Roman" w:hAnsi="Times New Roman" w:cs="Times New Roman"/>
+        </w:rPr>
+        <w:t>The descriptive statistics suggest that the results of the paired-samples t-test are primarily driven by the experimental condition (coded as 1). Specifically, in the experimental condition, there was a difference of approximately 9 points in math scores between the two time points. In contrast, the control condition showed a minimal difference of only 0.3 points. This indicates that the significant difference observed in the paired-samples t-test is largely attributable to the experimental condition alone.</w:t>
+      </w:r>
       <w:r>
         <w:rPr>
           <w:rFonts w:ascii="Times New Roman" w:hAnsi="Times New Roman" w:cs="Times New Roman"/>
@@ -2365,6 +4383,7 @@
         </w:rPr>
         <w:t xml:space="preserve"> uses the </w:t>
       </w:r>
+      <w:proofErr w:type="spellStart"/>
       <w:r>
         <w:rPr>
           <w:rFonts w:ascii="Times New Roman" w:hAnsi="Times New Roman" w:cs="Times New Roman"/>
@@ -2389,6 +4408,7 @@
         </w:rPr>
         <w:t>dta</w:t>
       </w:r>
+      <w:proofErr w:type="spellEnd"/>
       <w:r>
         <w:rPr>
           <w:rFonts w:ascii="Times New Roman" w:hAnsi="Times New Roman" w:cs="Times New Roman"/>
@@ -2526,7 +4546,29 @@
         <w:rPr>
           <w:rFonts w:ascii="Times New Roman" w:hAnsi="Times New Roman" w:cs="Times New Roman"/>
         </w:rPr>
-        <w:t xml:space="preserve"> (using the lmer() function)</w:t>
+        <w:t xml:space="preserve"> (using the </w:t>
+      </w:r>
+      <w:proofErr w:type="spellStart"/>
+      <w:proofErr w:type="gramStart"/>
+      <w:r>
+        <w:rPr>
+          <w:rFonts w:ascii="Times New Roman" w:hAnsi="Times New Roman" w:cs="Times New Roman"/>
+        </w:rPr>
+        <w:t>lmer</w:t>
+      </w:r>
+      <w:proofErr w:type="spellEnd"/>
+      <w:r>
+        <w:rPr>
+          <w:rFonts w:ascii="Times New Roman" w:hAnsi="Times New Roman" w:cs="Times New Roman"/>
+        </w:rPr>
+        <w:t>(</w:t>
+      </w:r>
+      <w:proofErr w:type="gramEnd"/>
+      <w:r>
+        <w:rPr>
+          <w:rFonts w:ascii="Times New Roman" w:hAnsi="Times New Roman" w:cs="Times New Roman"/>
+        </w:rPr>
+        <w:t>) function)</w:t>
       </w:r>
       <w:r>
         <w:rPr>
@@ -2592,10 +4634,89 @@
     </w:p>
     <w:p>
       <w:pPr>
-        <w:rPr>
-          <w:rFonts w:ascii="Times New Roman" w:hAnsi="Times New Roman" w:cs="Times New Roman"/>
-        </w:rPr>
-      </w:pPr>
+        <w:ind w:left="360"/>
+        <w:rPr>
+          <w:rFonts w:ascii="Times New Roman" w:hAnsi="Times New Roman" w:cs="Times New Roman"/>
+        </w:rPr>
+      </w:pPr>
+      <w:proofErr w:type="spellStart"/>
+      <w:r>
+        <w:rPr>
+          <w:rFonts w:ascii="Times New Roman" w:hAnsi="Times New Roman" w:cs="Times New Roman"/>
+        </w:rPr>
+        <w:t>null_model</w:t>
+      </w:r>
+      <w:proofErr w:type="spellEnd"/>
+      <w:r>
+        <w:rPr>
+          <w:rFonts w:ascii="Times New Roman" w:hAnsi="Times New Roman" w:cs="Times New Roman"/>
+        </w:rPr>
+        <w:t xml:space="preserve"> &lt;- </w:t>
+      </w:r>
+      <w:proofErr w:type="spellStart"/>
+      <w:proofErr w:type="gramStart"/>
+      <w:r>
+        <w:rPr>
+          <w:rFonts w:ascii="Times New Roman" w:hAnsi="Times New Roman" w:cs="Times New Roman"/>
+        </w:rPr>
+        <w:t>lmer</w:t>
+      </w:r>
+      <w:proofErr w:type="spellEnd"/>
+      <w:r>
+        <w:rPr>
+          <w:rFonts w:ascii="Times New Roman" w:hAnsi="Times New Roman" w:cs="Times New Roman"/>
+        </w:rPr>
+        <w:t>(</w:t>
+      </w:r>
+      <w:proofErr w:type="gramEnd"/>
+      <w:r>
+        <w:rPr>
+          <w:rFonts w:ascii="Times New Roman" w:hAnsi="Times New Roman" w:cs="Times New Roman"/>
+        </w:rPr>
+        <w:t xml:space="preserve">arithmetic ~ (1|schoolid), REML = FALSE, data = </w:t>
+      </w:r>
+      <w:proofErr w:type="spellStart"/>
+      <w:r>
+        <w:rPr>
+          <w:rFonts w:ascii="Times New Roman" w:hAnsi="Times New Roman" w:cs="Times New Roman"/>
+        </w:rPr>
+        <w:t>df</w:t>
+      </w:r>
+      <w:proofErr w:type="spellEnd"/>
+      <w:r>
+        <w:rPr>
+          <w:rFonts w:ascii="Times New Roman" w:hAnsi="Times New Roman" w:cs="Times New Roman"/>
+        </w:rPr>
+        <w:t>)</w:t>
+      </w:r>
+    </w:p>
+    <w:p>
+      <w:pPr>
+        <w:ind w:left="360"/>
+        <w:rPr>
+          <w:rFonts w:ascii="Times New Roman" w:hAnsi="Times New Roman" w:cs="Times New Roman"/>
+        </w:rPr>
+      </w:pPr>
+      <w:r>
+        <w:rPr>
+          <w:rFonts w:ascii="Times New Roman" w:hAnsi="Times New Roman" w:cs="Times New Roman"/>
+        </w:rPr>
+        <w:t>summary(</w:t>
+      </w:r>
+      <w:proofErr w:type="spellStart"/>
+      <w:r>
+        <w:rPr>
+          <w:rFonts w:ascii="Times New Roman" w:hAnsi="Times New Roman" w:cs="Times New Roman"/>
+        </w:rPr>
+        <w:t>null_model</w:t>
+      </w:r>
+      <w:proofErr w:type="spellEnd"/>
+      <w:r>
+        <w:rPr>
+          <w:rFonts w:ascii="Times New Roman" w:hAnsi="Times New Roman" w:cs="Times New Roman"/>
+        </w:rPr>
+        <w:t>)</w:t>
+      </w:r>
     </w:p>
     <w:p>
       <w:pPr>
@@ -2652,7 +4773,13 @@
         <w:rPr>
           <w:rFonts w:ascii="Times New Roman" w:hAnsi="Times New Roman" w:cs="Times New Roman"/>
         </w:rPr>
-        <w:t>AIC: ___________</w:t>
+        <w:t xml:space="preserve">AIC: </w:t>
+      </w:r>
+      <w:r>
+        <w:rPr>
+          <w:rFonts w:ascii="Times New Roman" w:hAnsi="Times New Roman" w:cs="Times New Roman"/>
+        </w:rPr>
+        <w:t>10316.1</w:t>
       </w:r>
     </w:p>
     <w:p>
@@ -2679,7 +4806,13 @@
         <w:rPr>
           <w:rFonts w:ascii="Times New Roman" w:hAnsi="Times New Roman" w:cs="Times New Roman"/>
         </w:rPr>
-        <w:t>BIC: ___________</w:t>
+        <w:t xml:space="preserve">BIC: </w:t>
+      </w:r>
+      <w:r>
+        <w:rPr>
+          <w:rFonts w:ascii="Times New Roman" w:hAnsi="Times New Roman" w:cs="Times New Roman"/>
+        </w:rPr>
+        <w:t>10333.7</w:t>
       </w:r>
     </w:p>
     <w:p>
@@ -2704,7 +4837,13 @@
         <w:rPr>
           <w:rFonts w:ascii="Times New Roman" w:hAnsi="Times New Roman" w:cs="Times New Roman"/>
         </w:rPr>
-        <w:t>Log-likelihood: ____________</w:t>
+        <w:t xml:space="preserve">Log-likelihood: </w:t>
+      </w:r>
+      <w:r>
+        <w:rPr>
+          <w:rFonts w:ascii="Times New Roman" w:hAnsi="Times New Roman" w:cs="Times New Roman"/>
+        </w:rPr>
+        <w:t>-5155.1</w:t>
       </w:r>
     </w:p>
     <w:p>
@@ -2730,7 +4869,13 @@
         <w:rPr>
           <w:rFonts w:ascii="Times New Roman" w:hAnsi="Times New Roman" w:cs="Times New Roman"/>
         </w:rPr>
-        <w:t>-2LL: ______________</w:t>
+        <w:t xml:space="preserve">-2LL: </w:t>
+      </w:r>
+      <w:r>
+        <w:rPr>
+          <w:rFonts w:ascii="Times New Roman" w:hAnsi="Times New Roman" w:cs="Times New Roman"/>
+        </w:rPr>
+        <w:t>10310.1</w:t>
       </w:r>
     </w:p>
     <w:p>
@@ -2800,7 +4945,13 @@
         <w:rPr>
           <w:rFonts w:ascii="Times New Roman" w:hAnsi="Times New Roman" w:cs="Times New Roman"/>
         </w:rPr>
-        <w:t>: __________</w:t>
+        <w:t xml:space="preserve">: </w:t>
+      </w:r>
+      <w:r>
+        <w:rPr>
+          <w:rFonts w:ascii="Times New Roman" w:hAnsi="Times New Roman" w:cs="Times New Roman"/>
+        </w:rPr>
+        <w:t>2598</w:t>
       </w:r>
     </w:p>
     <w:p>
@@ -2839,7 +4990,13 @@
         <w:rPr>
           <w:rFonts w:ascii="Times New Roman" w:hAnsi="Times New Roman" w:cs="Times New Roman"/>
         </w:rPr>
-        <w:t>: ____________</w:t>
+        <w:t xml:space="preserve">: </w:t>
+      </w:r>
+      <w:r>
+        <w:rPr>
+          <w:rFonts w:ascii="Times New Roman" w:hAnsi="Times New Roman" w:cs="Times New Roman"/>
+        </w:rPr>
+        <w:t>12</w:t>
       </w:r>
     </w:p>
     <w:p>
@@ -2889,7 +5046,13 @@
         <w:rPr>
           <w:rFonts w:ascii="Times New Roman" w:hAnsi="Times New Roman" w:cs="Times New Roman"/>
         </w:rPr>
-        <w:t>: ___________</w:t>
+        <w:t xml:space="preserve">: </w:t>
+      </w:r>
+      <w:r>
+        <w:rPr>
+          <w:rFonts w:ascii="Times New Roman" w:hAnsi="Times New Roman" w:cs="Times New Roman"/>
+        </w:rPr>
+        <w:t>216.5</w:t>
       </w:r>
     </w:p>
     <w:p>
@@ -2947,7 +5110,13 @@
         <w:rPr>
           <w:rFonts w:ascii="Times New Roman" w:hAnsi="Times New Roman" w:cs="Times New Roman"/>
         </w:rPr>
-        <w:t>Between-group variance: _________</w:t>
+        <w:t xml:space="preserve">Between-group variance: </w:t>
+      </w:r>
+      <w:r>
+        <w:rPr>
+          <w:rFonts w:ascii="Times New Roman" w:hAnsi="Times New Roman" w:cs="Times New Roman"/>
+        </w:rPr>
+        <w:t>0.1409</w:t>
       </w:r>
     </w:p>
     <w:p>
@@ -2974,7 +5143,13 @@
         <w:rPr>
           <w:rFonts w:ascii="Times New Roman" w:hAnsi="Times New Roman" w:cs="Times New Roman"/>
         </w:rPr>
-        <w:t>Within-group variance: _________</w:t>
+        <w:t xml:space="preserve">Within-group variance: </w:t>
+      </w:r>
+      <w:r>
+        <w:rPr>
+          <w:rFonts w:ascii="Times New Roman" w:hAnsi="Times New Roman" w:cs="Times New Roman"/>
+        </w:rPr>
+        <w:t>3.0648</w:t>
       </w:r>
     </w:p>
     <w:p>
@@ -3105,6 +5280,42 @@
           <w:rFonts w:ascii="Times New Roman" w:hAnsi="Times New Roman" w:cs="Times New Roman"/>
         </w:rPr>
       </w:pPr>
+      <w:r>
+        <w:rPr>
+          <w:rFonts w:ascii="Times New Roman" w:hAnsi="Times New Roman" w:cs="Times New Roman"/>
+        </w:rPr>
+        <w:t>The ICC value of 0.045 indicates that the grouping variable has a small clustering effect, accounting for approximately 4.5% of the total variance in the outcome. While this suggests that the clustering effect is modest</w:t>
+      </w:r>
+      <w:r>
+        <w:rPr>
+          <w:rFonts w:ascii="Times New Roman" w:hAnsi="Times New Roman" w:cs="Times New Roman"/>
+        </w:rPr>
+        <w:t xml:space="preserve"> (and may not require multilevel modeling)</w:t>
+      </w:r>
+      <w:r>
+        <w:rPr>
+          <w:rFonts w:ascii="Times New Roman" w:hAnsi="Times New Roman" w:cs="Times New Roman"/>
+        </w:rPr>
+        <w:t>, the random effect is statistically significant (p &lt; .001), indicating that the grouping variable does have a meaningful impact on the outcome.</w:t>
+      </w:r>
+      <w:r>
+        <w:rPr>
+          <w:rFonts w:ascii="Times New Roman" w:hAnsi="Times New Roman" w:cs="Times New Roman"/>
+        </w:rPr>
+        <w:t xml:space="preserve"> </w:t>
+      </w:r>
+      <w:r>
+        <w:rPr>
+          <w:rFonts w:ascii="Times New Roman" w:hAnsi="Times New Roman" w:cs="Times New Roman"/>
+        </w:rPr>
+        <w:t>Given the significance of the random effect, multilevel modeling is recommended</w:t>
+      </w:r>
+      <w:r>
+        <w:rPr>
+          <w:rFonts w:ascii="Times New Roman" w:hAnsi="Times New Roman" w:cs="Times New Roman"/>
+        </w:rPr>
+        <w:t xml:space="preserve">. </w:t>
+      </w:r>
     </w:p>
     <w:p>
       <w:pPr>
@@ -3208,10 +5419,99 @@
     </w:p>
     <w:p>
       <w:pPr>
-        <w:rPr>
-          <w:rFonts w:ascii="Times New Roman" w:hAnsi="Times New Roman" w:cs="Times New Roman"/>
-        </w:rPr>
-      </w:pPr>
+        <w:ind w:left="360"/>
+        <w:rPr>
+          <w:rFonts w:ascii="Times New Roman" w:hAnsi="Times New Roman" w:cs="Times New Roman"/>
+        </w:rPr>
+      </w:pPr>
+      <w:r>
+        <w:rPr>
+          <w:rFonts w:ascii="Times New Roman" w:hAnsi="Times New Roman" w:cs="Times New Roman"/>
+        </w:rPr>
+        <w:t xml:space="preserve">The unstandardized coefficient for the intercept fixed effect is </w:t>
+      </w:r>
+      <w:r>
+        <w:rPr>
+          <w:rFonts w:ascii="Times New Roman" w:hAnsi="Times New Roman" w:cs="Times New Roman"/>
+          <w:i/>
+          <w:iCs/>
+        </w:rPr>
+        <w:t>B</w:t>
+      </w:r>
+      <w:r>
+        <w:rPr>
+          <w:rFonts w:ascii="Times New Roman" w:hAnsi="Times New Roman" w:cs="Times New Roman"/>
+        </w:rPr>
+        <w:t xml:space="preserve"> = 7.822</w:t>
+      </w:r>
+      <w:r>
+        <w:rPr>
+          <w:rFonts w:ascii="Times New Roman" w:hAnsi="Times New Roman" w:cs="Times New Roman"/>
+        </w:rPr>
+        <w:t xml:space="preserve">, </w:t>
+      </w:r>
+      <w:r>
+        <w:rPr>
+          <w:rFonts w:ascii="Times New Roman" w:hAnsi="Times New Roman" w:cs="Times New Roman"/>
+          <w:i/>
+          <w:iCs/>
+        </w:rPr>
+        <w:t xml:space="preserve">p </w:t>
+      </w:r>
+      <w:r>
+        <w:rPr>
+          <w:rFonts w:ascii="Times New Roman" w:hAnsi="Times New Roman" w:cs="Times New Roman"/>
+        </w:rPr>
+        <w:t>&lt; .001</w:t>
+      </w:r>
+      <w:r>
+        <w:rPr>
+          <w:rFonts w:ascii="Times New Roman" w:hAnsi="Times New Roman" w:cs="Times New Roman"/>
+        </w:rPr>
+        <w:t xml:space="preserve">. This indicates that the average </w:t>
+      </w:r>
+      <w:r>
+        <w:rPr>
+          <w:rFonts w:ascii="Times New Roman" w:hAnsi="Times New Roman" w:cs="Times New Roman"/>
+        </w:rPr>
+        <w:t xml:space="preserve">(grand mean) </w:t>
+      </w:r>
+      <w:r>
+        <w:rPr>
+          <w:rFonts w:ascii="Times New Roman" w:hAnsi="Times New Roman" w:cs="Times New Roman"/>
+        </w:rPr>
+        <w:t>arithmetic test score across all schools is 7.822</w:t>
+      </w:r>
+      <w:r>
+        <w:rPr>
+          <w:rFonts w:ascii="Times New Roman" w:hAnsi="Times New Roman" w:cs="Times New Roman"/>
+        </w:rPr>
+        <w:t>.</w:t>
+      </w:r>
+      <w:r>
+        <w:rPr>
+          <w:rFonts w:ascii="Times New Roman" w:hAnsi="Times New Roman" w:cs="Times New Roman"/>
+        </w:rPr>
+        <w:t xml:space="preserve"> </w:t>
+      </w:r>
+      <w:r>
+        <w:rPr>
+          <w:rFonts w:ascii="Times New Roman" w:hAnsi="Times New Roman" w:cs="Times New Roman"/>
+        </w:rPr>
+        <w:t>This falls within the lower to middle range of the possible scores (</w:t>
+      </w:r>
+      <w:r>
+        <w:rPr>
+          <w:rFonts w:ascii="Times New Roman" w:hAnsi="Times New Roman" w:cs="Times New Roman"/>
+        </w:rPr>
+        <w:t>0</w:t>
+      </w:r>
+      <w:r>
+        <w:rPr>
+          <w:rFonts w:ascii="Times New Roman" w:hAnsi="Times New Roman" w:cs="Times New Roman"/>
+        </w:rPr>
+        <w:t xml:space="preserve"> to 17)</w:t>
+      </w:r>
     </w:p>
     <w:sectPr>
       <w:pgSz w:w="12240" w:h="15840"/>

</xml_diff>